<commit_message>
small changes in the doc
</commit_message>
<xml_diff>
--- a/Graphic Layout.docx
+++ b/Graphic Layout.docx
@@ -3,34 +3,84 @@
 <w:document xmlns:wpc="http://schemas.microsoft.com/office/word/2010/wordprocessingCanvas" xmlns:mc="http://schemas.openxmlformats.org/markup-compatibility/2006" xmlns:o="urn:schemas-microsoft-com:office:office" xmlns:r="http://schemas.openxmlformats.org/officeDocument/2006/relationships" xmlns:m="http://schemas.openxmlformats.org/officeDocument/2006/math" xmlns:v="urn:schemas-microsoft-com:vml" xmlns:wp14="http://schemas.microsoft.com/office/word/2010/wordprocessingDrawing" xmlns:wp="http://schemas.openxmlformats.org/drawingml/2006/wordprocessingDrawing" xmlns:w10="urn:schemas-microsoft-com:office:word" xmlns:w="http://schemas.openxmlformats.org/wordprocessingml/2006/main" xmlns:w14="http://schemas.microsoft.com/office/word/2010/wordml" xmlns:wpg="http://schemas.microsoft.com/office/word/2010/wordprocessingGroup" xmlns:wpi="http://schemas.microsoft.com/office/word/2010/wordprocessingInk" xmlns:wne="http://schemas.microsoft.com/office/word/2006/wordml" xmlns:wps="http://schemas.microsoft.com/office/word/2010/wordprocessingShape" mc:Ignorable="w14 wp14">
   <w:body>
     <w:p>
-      <w:proofErr w:type="gramStart"/>
-      <w:r>
+      <w:pPr>
         <w:rPr>
           <w:rFonts w:ascii="Cascadia Mono" w:hAnsi="Cascadia Mono" w:cs="Cascadia Mono"/>
           <w:color w:val="000000"/>
           <w:sz w:val="19"/>
           <w:szCs w:val="19"/>
         </w:rPr>
-        <w:t>recordButton.setBounds(</w:t>
-      </w:r>
-      <w:proofErr w:type="gramEnd"/>
-      <w:r>
+      </w:pPr>
+    </w:p>
+    <w:p>
+      <w:pPr>
         <w:rPr>
           <w:rFonts w:ascii="Cascadia Mono" w:hAnsi="Cascadia Mono" w:cs="Cascadia Mono"/>
           <w:color w:val="000000"/>
           <w:sz w:val="19"/>
           <w:szCs w:val="19"/>
         </w:rPr>
-        <w:t>area.removeFromTop(40).removeFromLeft(100).reduced(10));</w:t>
-      </w:r>
-      <w:r>
-        <w:rPr>
-          <w:noProof/>
-        </w:rPr>
-        <w:t xml:space="preserve"> </w:t>
+      </w:pPr>
+      <w:proofErr w:type="gramStart"/>
+      <w:r>
+        <w:rPr>
+          <w:rFonts w:ascii="Cascadia Mono" w:hAnsi="Cascadia Mono" w:cs="Cascadia Mono"/>
+          <w:color w:val="0000FF"/>
+          <w:sz w:val="19"/>
+          <w:szCs w:val="19"/>
+        </w:rPr>
+        <w:t>auto</w:t>
+      </w:r>
+      <w:proofErr w:type="gramEnd"/>
+      <w:r>
+        <w:rPr>
+          <w:rFonts w:ascii="Cascadia Mono" w:hAnsi="Cascadia Mono" w:cs="Cascadia Mono"/>
+          <w:color w:val="000000"/>
+          <w:sz w:val="19"/>
+          <w:szCs w:val="19"/>
+        </w:rPr>
+        <w:t xml:space="preserve"> area = getLocalBounds();</w:t>
       </w:r>
     </w:p>
     <w:p>
+      <w:pPr>
+        <w:rPr>
+          <w:noProof/>
+        </w:rPr>
+      </w:pPr>
+      <w:proofErr w:type="gramStart"/>
+      <w:r>
+        <w:rPr>
+          <w:rFonts w:ascii="Cascadia Mono" w:hAnsi="Cascadia Mono" w:cs="Cascadia Mono"/>
+          <w:color w:val="000000"/>
+          <w:sz w:val="19"/>
+          <w:szCs w:val="19"/>
+        </w:rPr>
+        <w:t>recordButton.setBounds(</w:t>
+      </w:r>
+      <w:proofErr w:type="gramEnd"/>
+      <w:r>
+        <w:rPr>
+          <w:rFonts w:ascii="Cascadia Mono" w:hAnsi="Cascadia Mono" w:cs="Cascadia Mono"/>
+          <w:color w:val="000000"/>
+          <w:sz w:val="19"/>
+          <w:szCs w:val="19"/>
+        </w:rPr>
+        <w:t>area.removeFromTop(40).removeFromLeft(100).reduced(10));</w:t>
+      </w:r>
+      <w:r>
+        <w:rPr>
+          <w:noProof/>
+        </w:rPr>
+        <w:t xml:space="preserve"> </w:t>
+      </w:r>
+    </w:p>
+    <w:p>
+      <w:pPr>
+        <w:rPr>
+          <w:noProof/>
+        </w:rPr>
+      </w:pPr>
       <w:r>
         <w:rPr>
           <w:noProof/>
@@ -38,7 +88,1324 @@
         <mc:AlternateContent>
           <mc:Choice Requires="wps">
             <w:drawing>
-              <wp:anchor distT="0" distB="0" distL="114300" distR="114300" simplePos="0" relativeHeight="251693056" behindDoc="0" locked="0" layoutInCell="1" allowOverlap="1" wp14:anchorId="469544D3" wp14:editId="677E2406">
+              <wp:anchor distT="0" distB="0" distL="114300" distR="114300" simplePos="0" relativeHeight="251716608" behindDoc="0" locked="0" layoutInCell="1" allowOverlap="1" wp14:anchorId="4D362CA5" wp14:editId="325B8FEE">
+                <wp:simplePos x="0" y="0"/>
+                <wp:positionH relativeFrom="column">
+                  <wp:posOffset>-29210</wp:posOffset>
+                </wp:positionH>
+                <wp:positionV relativeFrom="paragraph">
+                  <wp:posOffset>395288</wp:posOffset>
+                </wp:positionV>
+                <wp:extent cx="385445" cy="228600"/>
+                <wp:effectExtent l="0" t="0" r="0" b="0"/>
+                <wp:wrapNone/>
+                <wp:docPr id="37" name="Zone de texte 37"/>
+                <wp:cNvGraphicFramePr/>
+                <a:graphic xmlns:a="http://schemas.openxmlformats.org/drawingml/2006/main">
+                  <a:graphicData uri="http://schemas.microsoft.com/office/word/2010/wordprocessingShape">
+                    <wps:wsp>
+                      <wps:cNvSpPr txBox="1"/>
+                      <wps:spPr>
+                        <a:xfrm>
+                          <a:off x="0" y="0"/>
+                          <a:ext cx="385445" cy="228600"/>
+                        </a:xfrm>
+                        <a:prstGeom prst="rect">
+                          <a:avLst/>
+                        </a:prstGeom>
+                        <a:noFill/>
+                        <a:ln w="6350">
+                          <a:noFill/>
+                        </a:ln>
+                        <a:effectLst/>
+                      </wps:spPr>
+                      <wps:style>
+                        <a:lnRef idx="0">
+                          <a:schemeClr val="accent1"/>
+                        </a:lnRef>
+                        <a:fillRef idx="0">
+                          <a:schemeClr val="accent1"/>
+                        </a:fillRef>
+                        <a:effectRef idx="0">
+                          <a:schemeClr val="accent1"/>
+                        </a:effectRef>
+                        <a:fontRef idx="minor">
+                          <a:schemeClr val="dk1"/>
+                        </a:fontRef>
+                      </wps:style>
+                      <wps:txbx>
+                        <w:txbxContent>
+                          <w:p>
+                            <w:pPr>
+                              <w:rPr>
+                                <w:color w:val="FFFFFF" w:themeColor="background1"/>
+                                <w:sz w:val="16"/>
+                                <w:szCs w:val="16"/>
+                                <w:lang w:val="fr-FR"/>
+                              </w:rPr>
+                            </w:pPr>
+                            <w:r>
+                              <w:rPr>
+                                <w:color w:val="FFFFFF" w:themeColor="background1"/>
+                                <w:sz w:val="16"/>
+                                <w:szCs w:val="16"/>
+                                <w:lang w:val="fr-FR"/>
+                              </w:rPr>
+                              <w:t>10</w:t>
+                            </w:r>
+                          </w:p>
+                        </w:txbxContent>
+                      </wps:txbx>
+                      <wps:bodyPr rot="0" spcFirstLastPara="0" vertOverflow="overflow" horzOverflow="overflow" vert="horz" wrap="square" lIns="91440" tIns="45720" rIns="91440" bIns="45720" numCol="1" spcCol="0" rtlCol="0" fromWordArt="0" anchor="t" anchorCtr="0" forceAA="0" compatLnSpc="1">
+                        <a:prstTxWarp prst="textNoShape">
+                          <a:avLst/>
+                        </a:prstTxWarp>
+                        <a:noAutofit/>
+                      </wps:bodyPr>
+                    </wps:wsp>
+                  </a:graphicData>
+                </a:graphic>
+                <wp14:sizeRelH relativeFrom="margin">
+                  <wp14:pctWidth>0</wp14:pctWidth>
+                </wp14:sizeRelH>
+                <wp14:sizeRelV relativeFrom="margin">
+                  <wp14:pctHeight>0</wp14:pctHeight>
+                </wp14:sizeRelV>
+              </wp:anchor>
+            </w:drawing>
+          </mc:Choice>
+          <mc:Fallback>
+            <w:pict>
+              <v:shapetype id="_x0000_t202" coordsize="21600,21600" o:spt="202" path="m,l,21600r21600,l21600,xe">
+                <v:stroke joinstyle="miter"/>
+                <v:path gradientshapeok="t" o:connecttype="rect"/>
+              </v:shapetype>
+              <v:shape id="Zone de texte 37" o:spid="_x0000_s1026" type="#_x0000_t202" style="position:absolute;margin-left:-2.3pt;margin-top:31.15pt;width:30.35pt;height:18pt;z-index:251716608;visibility:visible;mso-wrap-style:square;mso-width-percent:0;mso-height-percent:0;mso-wrap-distance-left:9pt;mso-wrap-distance-top:0;mso-wrap-distance-right:9pt;mso-wrap-distance-bottom:0;mso-position-horizontal:absolute;mso-position-horizontal-relative:text;mso-position-vertical:absolute;mso-position-vertical-relative:text;mso-width-percent:0;mso-height-percent:0;mso-width-relative:margin;mso-height-relative:margin;v-text-anchor:top" o:gfxdata="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" filled="f" stroked="f" strokeweight=".5pt">
+                <v:textbox>
+                  <w:txbxContent>
+                    <w:p>
+                      <w:pPr>
+                        <w:rPr>
+                          <w:color w:val="FFFFFF" w:themeColor="background1"/>
+                          <w:sz w:val="16"/>
+                          <w:szCs w:val="16"/>
+                          <w:lang w:val="fr-FR"/>
+                        </w:rPr>
+                      </w:pPr>
+                      <w:r>
+                        <w:rPr>
+                          <w:color w:val="FFFFFF" w:themeColor="background1"/>
+                          <w:sz w:val="16"/>
+                          <w:szCs w:val="16"/>
+                          <w:lang w:val="fr-FR"/>
+                        </w:rPr>
+                        <w:t>10</w:t>
+                      </w:r>
+                    </w:p>
+                  </w:txbxContent>
+                </v:textbox>
+              </v:shape>
+            </w:pict>
+          </mc:Fallback>
+        </mc:AlternateContent>
+      </w:r>
+      <w:r>
+        <w:rPr>
+          <w:noProof/>
+        </w:rPr>
+        <mc:AlternateContent>
+          <mc:Choice Requires="wps">
+            <w:drawing>
+              <wp:anchor distT="0" distB="0" distL="114300" distR="114300" simplePos="0" relativeHeight="251714560" behindDoc="0" locked="0" layoutInCell="1" allowOverlap="1" wp14:anchorId="7DAD7D11" wp14:editId="03A3ECB1">
+                <wp:simplePos x="0" y="0"/>
+                <wp:positionH relativeFrom="column">
+                  <wp:posOffset>650875</wp:posOffset>
+                </wp:positionH>
+                <wp:positionV relativeFrom="paragraph">
+                  <wp:posOffset>323850</wp:posOffset>
+                </wp:positionV>
+                <wp:extent cx="385445" cy="228600"/>
+                <wp:effectExtent l="0" t="0" r="0" b="0"/>
+                <wp:wrapNone/>
+                <wp:docPr id="36" name="Zone de texte 36"/>
+                <wp:cNvGraphicFramePr/>
+                <a:graphic xmlns:a="http://schemas.openxmlformats.org/drawingml/2006/main">
+                  <a:graphicData uri="http://schemas.microsoft.com/office/word/2010/wordprocessingShape">
+                    <wps:wsp>
+                      <wps:cNvSpPr txBox="1"/>
+                      <wps:spPr>
+                        <a:xfrm>
+                          <a:off x="0" y="0"/>
+                          <a:ext cx="385445" cy="228600"/>
+                        </a:xfrm>
+                        <a:prstGeom prst="rect">
+                          <a:avLst/>
+                        </a:prstGeom>
+                        <a:noFill/>
+                        <a:ln w="6350">
+                          <a:noFill/>
+                        </a:ln>
+                        <a:effectLst/>
+                      </wps:spPr>
+                      <wps:style>
+                        <a:lnRef idx="0">
+                          <a:schemeClr val="accent1"/>
+                        </a:lnRef>
+                        <a:fillRef idx="0">
+                          <a:schemeClr val="accent1"/>
+                        </a:fillRef>
+                        <a:effectRef idx="0">
+                          <a:schemeClr val="accent1"/>
+                        </a:effectRef>
+                        <a:fontRef idx="minor">
+                          <a:schemeClr val="dk1"/>
+                        </a:fontRef>
+                      </wps:style>
+                      <wps:txbx>
+                        <w:txbxContent>
+                          <w:p>
+                            <w:pPr>
+                              <w:rPr>
+                                <w:color w:val="FFFFFF" w:themeColor="background1"/>
+                                <w:sz w:val="16"/>
+                                <w:szCs w:val="16"/>
+                                <w:lang w:val="fr-FR"/>
+                              </w:rPr>
+                            </w:pPr>
+                            <w:r>
+                              <w:rPr>
+                                <w:color w:val="FFFFFF" w:themeColor="background1"/>
+                                <w:sz w:val="16"/>
+                                <w:szCs w:val="16"/>
+                                <w:lang w:val="fr-FR"/>
+                              </w:rPr>
+                              <w:t>10</w:t>
+                            </w:r>
+                          </w:p>
+                        </w:txbxContent>
+                      </wps:txbx>
+                      <wps:bodyPr rot="0" spcFirstLastPara="0" vertOverflow="overflow" horzOverflow="overflow" vert="horz" wrap="square" lIns="91440" tIns="45720" rIns="91440" bIns="45720" numCol="1" spcCol="0" rtlCol="0" fromWordArt="0" anchor="t" anchorCtr="0" forceAA="0" compatLnSpc="1">
+                        <a:prstTxWarp prst="textNoShape">
+                          <a:avLst/>
+                        </a:prstTxWarp>
+                        <a:noAutofit/>
+                      </wps:bodyPr>
+                    </wps:wsp>
+                  </a:graphicData>
+                </a:graphic>
+                <wp14:sizeRelH relativeFrom="margin">
+                  <wp14:pctWidth>0</wp14:pctWidth>
+                </wp14:sizeRelH>
+                <wp14:sizeRelV relativeFrom="margin">
+                  <wp14:pctHeight>0</wp14:pctHeight>
+                </wp14:sizeRelV>
+              </wp:anchor>
+            </w:drawing>
+          </mc:Choice>
+          <mc:Fallback>
+            <w:pict>
+              <v:shape id="Zone de texte 36" o:spid="_x0000_s1027" type="#_x0000_t202" style="position:absolute;margin-left:51.25pt;margin-top:25.5pt;width:30.35pt;height:18pt;z-index:251714560;visibility:visible;mso-wrap-style:square;mso-width-percent:0;mso-height-percent:0;mso-wrap-distance-left:9pt;mso-wrap-distance-top:0;mso-wrap-distance-right:9pt;mso-wrap-distance-bottom:0;mso-position-horizontal:absolute;mso-position-horizontal-relative:text;mso-position-vertical:absolute;mso-position-vertical-relative:text;mso-width-percent:0;mso-height-percent:0;mso-width-relative:margin;mso-height-relative:margin;v-text-anchor:top" o:gfxdata="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" filled="f" stroked="f" strokeweight=".5pt">
+                <v:textbox>
+                  <w:txbxContent>
+                    <w:p>
+                      <w:pPr>
+                        <w:rPr>
+                          <w:color w:val="FFFFFF" w:themeColor="background1"/>
+                          <w:sz w:val="16"/>
+                          <w:szCs w:val="16"/>
+                          <w:lang w:val="fr-FR"/>
+                        </w:rPr>
+                      </w:pPr>
+                      <w:r>
+                        <w:rPr>
+                          <w:color w:val="FFFFFF" w:themeColor="background1"/>
+                          <w:sz w:val="16"/>
+                          <w:szCs w:val="16"/>
+                          <w:lang w:val="fr-FR"/>
+                        </w:rPr>
+                        <w:t>10</w:t>
+                      </w:r>
+                    </w:p>
+                  </w:txbxContent>
+                </v:textbox>
+              </v:shape>
+            </w:pict>
+          </mc:Fallback>
+        </mc:AlternateContent>
+      </w:r>
+      <w:r>
+        <w:rPr>
+          <w:noProof/>
+        </w:rPr>
+        <mc:AlternateContent>
+          <mc:Choice Requires="wps">
+            <w:drawing>
+              <wp:anchor distT="0" distB="0" distL="114300" distR="114300" simplePos="0" relativeHeight="251712512" behindDoc="0" locked="0" layoutInCell="1" allowOverlap="1" wp14:anchorId="42BBEAFD" wp14:editId="3E32B797">
+                <wp:simplePos x="0" y="0"/>
+                <wp:positionH relativeFrom="column">
+                  <wp:posOffset>655637</wp:posOffset>
+                </wp:positionH>
+                <wp:positionV relativeFrom="paragraph">
+                  <wp:posOffset>614362</wp:posOffset>
+                </wp:positionV>
+                <wp:extent cx="385445" cy="228600"/>
+                <wp:effectExtent l="0" t="0" r="0" b="0"/>
+                <wp:wrapNone/>
+                <wp:docPr id="35" name="Zone de texte 35"/>
+                <wp:cNvGraphicFramePr/>
+                <a:graphic xmlns:a="http://schemas.openxmlformats.org/drawingml/2006/main">
+                  <a:graphicData uri="http://schemas.microsoft.com/office/word/2010/wordprocessingShape">
+                    <wps:wsp>
+                      <wps:cNvSpPr txBox="1"/>
+                      <wps:spPr>
+                        <a:xfrm>
+                          <a:off x="0" y="0"/>
+                          <a:ext cx="385445" cy="228600"/>
+                        </a:xfrm>
+                        <a:prstGeom prst="rect">
+                          <a:avLst/>
+                        </a:prstGeom>
+                        <a:noFill/>
+                        <a:ln w="6350">
+                          <a:noFill/>
+                        </a:ln>
+                        <a:effectLst/>
+                      </wps:spPr>
+                      <wps:style>
+                        <a:lnRef idx="0">
+                          <a:schemeClr val="accent1"/>
+                        </a:lnRef>
+                        <a:fillRef idx="0">
+                          <a:schemeClr val="accent1"/>
+                        </a:fillRef>
+                        <a:effectRef idx="0">
+                          <a:schemeClr val="accent1"/>
+                        </a:effectRef>
+                        <a:fontRef idx="minor">
+                          <a:schemeClr val="dk1"/>
+                        </a:fontRef>
+                      </wps:style>
+                      <wps:txbx>
+                        <w:txbxContent>
+                          <w:p>
+                            <w:pPr>
+                              <w:rPr>
+                                <w:color w:val="FFFFFF" w:themeColor="background1"/>
+                                <w:sz w:val="16"/>
+                                <w:szCs w:val="16"/>
+                                <w:lang w:val="fr-FR"/>
+                              </w:rPr>
+                            </w:pPr>
+                            <w:r>
+                              <w:rPr>
+                                <w:color w:val="FFFFFF" w:themeColor="background1"/>
+                                <w:sz w:val="16"/>
+                                <w:szCs w:val="16"/>
+                                <w:lang w:val="fr-FR"/>
+                              </w:rPr>
+                              <w:t>10</w:t>
+                            </w:r>
+                          </w:p>
+                        </w:txbxContent>
+                      </wps:txbx>
+                      <wps:bodyPr rot="0" spcFirstLastPara="0" vertOverflow="overflow" horzOverflow="overflow" vert="horz" wrap="square" lIns="91440" tIns="45720" rIns="91440" bIns="45720" numCol="1" spcCol="0" rtlCol="0" fromWordArt="0" anchor="t" anchorCtr="0" forceAA="0" compatLnSpc="1">
+                        <a:prstTxWarp prst="textNoShape">
+                          <a:avLst/>
+                        </a:prstTxWarp>
+                        <a:noAutofit/>
+                      </wps:bodyPr>
+                    </wps:wsp>
+                  </a:graphicData>
+                </a:graphic>
+                <wp14:sizeRelH relativeFrom="margin">
+                  <wp14:pctWidth>0</wp14:pctWidth>
+                </wp14:sizeRelH>
+                <wp14:sizeRelV relativeFrom="margin">
+                  <wp14:pctHeight>0</wp14:pctHeight>
+                </wp14:sizeRelV>
+              </wp:anchor>
+            </w:drawing>
+          </mc:Choice>
+          <mc:Fallback>
+            <w:pict>
+              <v:shape id="Zone de texte 35" o:spid="_x0000_s1028" type="#_x0000_t202" style="position:absolute;margin-left:51.6pt;margin-top:48.35pt;width:30.35pt;height:18pt;z-index:251712512;visibility:visible;mso-wrap-style:square;mso-width-percent:0;mso-height-percent:0;mso-wrap-distance-left:9pt;mso-wrap-distance-top:0;mso-wrap-distance-right:9pt;mso-wrap-distance-bottom:0;mso-position-horizontal:absolute;mso-position-horizontal-relative:text;mso-position-vertical:absolute;mso-position-vertical-relative:text;mso-width-percent:0;mso-height-percent:0;mso-width-relative:margin;mso-height-relative:margin;v-text-anchor:top" o:gfxdata="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" filled="f" stroked="f" strokeweight=".5pt">
+                <v:textbox>
+                  <w:txbxContent>
+                    <w:p>
+                      <w:pPr>
+                        <w:rPr>
+                          <w:color w:val="FFFFFF" w:themeColor="background1"/>
+                          <w:sz w:val="16"/>
+                          <w:szCs w:val="16"/>
+                          <w:lang w:val="fr-FR"/>
+                        </w:rPr>
+                      </w:pPr>
+                      <w:r>
+                        <w:rPr>
+                          <w:color w:val="FFFFFF" w:themeColor="background1"/>
+                          <w:sz w:val="16"/>
+                          <w:szCs w:val="16"/>
+                          <w:lang w:val="fr-FR"/>
+                        </w:rPr>
+                        <w:t>10</w:t>
+                      </w:r>
+                    </w:p>
+                  </w:txbxContent>
+                </v:textbox>
+              </v:shape>
+            </w:pict>
+          </mc:Fallback>
+        </mc:AlternateContent>
+      </w:r>
+      <w:r>
+        <w:rPr>
+          <w:noProof/>
+        </w:rPr>
+        <mc:AlternateContent>
+          <mc:Choice Requires="wps">
+            <w:drawing>
+              <wp:anchor distT="0" distB="0" distL="114300" distR="114300" simplePos="0" relativeHeight="251702272" behindDoc="0" locked="0" layoutInCell="1" allowOverlap="1" wp14:anchorId="3AB9E0DD" wp14:editId="07F4634B">
+                <wp:simplePos x="0" y="0"/>
+                <wp:positionH relativeFrom="column">
+                  <wp:posOffset>941705</wp:posOffset>
+                </wp:positionH>
+                <wp:positionV relativeFrom="paragraph">
+                  <wp:posOffset>400050</wp:posOffset>
+                </wp:positionV>
+                <wp:extent cx="385445" cy="228600"/>
+                <wp:effectExtent l="0" t="0" r="0" b="0"/>
+                <wp:wrapNone/>
+                <wp:docPr id="30" name="Zone de texte 30"/>
+                <wp:cNvGraphicFramePr/>
+                <a:graphic xmlns:a="http://schemas.openxmlformats.org/drawingml/2006/main">
+                  <a:graphicData uri="http://schemas.microsoft.com/office/word/2010/wordprocessingShape">
+                    <wps:wsp>
+                      <wps:cNvSpPr txBox="1"/>
+                      <wps:spPr>
+                        <a:xfrm>
+                          <a:off x="0" y="0"/>
+                          <a:ext cx="385445" cy="228600"/>
+                        </a:xfrm>
+                        <a:prstGeom prst="rect">
+                          <a:avLst/>
+                        </a:prstGeom>
+                        <a:noFill/>
+                        <a:ln w="6350">
+                          <a:noFill/>
+                        </a:ln>
+                        <a:effectLst/>
+                      </wps:spPr>
+                      <wps:style>
+                        <a:lnRef idx="0">
+                          <a:schemeClr val="accent1"/>
+                        </a:lnRef>
+                        <a:fillRef idx="0">
+                          <a:schemeClr val="accent1"/>
+                        </a:fillRef>
+                        <a:effectRef idx="0">
+                          <a:schemeClr val="accent1"/>
+                        </a:effectRef>
+                        <a:fontRef idx="minor">
+                          <a:schemeClr val="dk1"/>
+                        </a:fontRef>
+                      </wps:style>
+                      <wps:txbx>
+                        <w:txbxContent>
+                          <w:p>
+                            <w:pPr>
+                              <w:rPr>
+                                <w:color w:val="FFFFFF" w:themeColor="background1"/>
+                                <w:sz w:val="16"/>
+                                <w:szCs w:val="16"/>
+                                <w:lang w:val="fr-FR"/>
+                              </w:rPr>
+                            </w:pPr>
+                            <w:r>
+                              <w:rPr>
+                                <w:color w:val="FFFFFF" w:themeColor="background1"/>
+                                <w:sz w:val="16"/>
+                                <w:szCs w:val="16"/>
+                                <w:lang w:val="fr-FR"/>
+                              </w:rPr>
+                              <w:t>10</w:t>
+                            </w:r>
+                          </w:p>
+                        </w:txbxContent>
+                      </wps:txbx>
+                      <wps:bodyPr rot="0" spcFirstLastPara="0" vertOverflow="overflow" horzOverflow="overflow" vert="horz" wrap="square" lIns="91440" tIns="45720" rIns="91440" bIns="45720" numCol="1" spcCol="0" rtlCol="0" fromWordArt="0" anchor="t" anchorCtr="0" forceAA="0" compatLnSpc="1">
+                        <a:prstTxWarp prst="textNoShape">
+                          <a:avLst/>
+                        </a:prstTxWarp>
+                        <a:noAutofit/>
+                      </wps:bodyPr>
+                    </wps:wsp>
+                  </a:graphicData>
+                </a:graphic>
+                <wp14:sizeRelH relativeFrom="margin">
+                  <wp14:pctWidth>0</wp14:pctWidth>
+                </wp14:sizeRelH>
+                <wp14:sizeRelV relativeFrom="margin">
+                  <wp14:pctHeight>0</wp14:pctHeight>
+                </wp14:sizeRelV>
+              </wp:anchor>
+            </w:drawing>
+          </mc:Choice>
+          <mc:Fallback>
+            <w:pict>
+              <v:shape id="Zone de texte 30" o:spid="_x0000_s1029" type="#_x0000_t202" style="position:absolute;margin-left:74.15pt;margin-top:31.5pt;width:30.35pt;height:18pt;z-index:251702272;visibility:visible;mso-wrap-style:square;mso-width-percent:0;mso-height-percent:0;mso-wrap-distance-left:9pt;mso-wrap-distance-top:0;mso-wrap-distance-right:9pt;mso-wrap-distance-bottom:0;mso-position-horizontal:absolute;mso-position-horizontal-relative:text;mso-position-vertical:absolute;mso-position-vertical-relative:text;mso-width-percent:0;mso-height-percent:0;mso-width-relative:margin;mso-height-relative:margin;v-text-anchor:top" o:gfxdata="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" filled="f" stroked="f" strokeweight=".5pt">
+                <v:textbox>
+                  <w:txbxContent>
+                    <w:p>
+                      <w:pPr>
+                        <w:rPr>
+                          <w:color w:val="FFFFFF" w:themeColor="background1"/>
+                          <w:sz w:val="16"/>
+                          <w:szCs w:val="16"/>
+                          <w:lang w:val="fr-FR"/>
+                        </w:rPr>
+                      </w:pPr>
+                      <w:r>
+                        <w:rPr>
+                          <w:color w:val="FFFFFF" w:themeColor="background1"/>
+                          <w:sz w:val="16"/>
+                          <w:szCs w:val="16"/>
+                          <w:lang w:val="fr-FR"/>
+                        </w:rPr>
+                        <w:t>10</w:t>
+                      </w:r>
+                    </w:p>
+                  </w:txbxContent>
+                </v:textbox>
+              </v:shape>
+            </w:pict>
+          </mc:Fallback>
+        </mc:AlternateContent>
+      </w:r>
+      <w:r>
+        <w:rPr>
+          <w:noProof/>
+        </w:rPr>
+        <mc:AlternateContent>
+          <mc:Choice Requires="wps">
+            <w:drawing>
+              <wp:anchor distT="0" distB="0" distL="114300" distR="114300" simplePos="0" relativeHeight="251710464" behindDoc="0" locked="0" layoutInCell="1" allowOverlap="1" wp14:anchorId="4591E207" wp14:editId="0898FFB6">
+                <wp:simplePos x="0" y="0"/>
+                <wp:positionH relativeFrom="column">
+                  <wp:posOffset>648335</wp:posOffset>
+                </wp:positionH>
+                <wp:positionV relativeFrom="paragraph">
+                  <wp:posOffset>669925</wp:posOffset>
+                </wp:positionV>
+                <wp:extent cx="4445" cy="119063"/>
+                <wp:effectExtent l="95250" t="38100" r="71755" b="52705"/>
+                <wp:wrapNone/>
+                <wp:docPr id="34" name="Connecteur droit avec flèche 34"/>
+                <wp:cNvGraphicFramePr/>
+                <a:graphic xmlns:a="http://schemas.openxmlformats.org/drawingml/2006/main">
+                  <a:graphicData uri="http://schemas.microsoft.com/office/word/2010/wordprocessingShape">
+                    <wps:wsp>
+                      <wps:cNvCnPr/>
+                      <wps:spPr>
+                        <a:xfrm>
+                          <a:off x="0" y="0"/>
+                          <a:ext cx="4445" cy="119063"/>
+                        </a:xfrm>
+                        <a:prstGeom prst="straightConnector1">
+                          <a:avLst/>
+                        </a:prstGeom>
+                        <a:ln>
+                          <a:solidFill>
+                            <a:schemeClr val="bg1"/>
+                          </a:solidFill>
+                          <a:headEnd type="arrow"/>
+                          <a:tailEnd type="arrow"/>
+                        </a:ln>
+                      </wps:spPr>
+                      <wps:style>
+                        <a:lnRef idx="1">
+                          <a:schemeClr val="accent1"/>
+                        </a:lnRef>
+                        <a:fillRef idx="0">
+                          <a:schemeClr val="accent1"/>
+                        </a:fillRef>
+                        <a:effectRef idx="0">
+                          <a:schemeClr val="accent1"/>
+                        </a:effectRef>
+                        <a:fontRef idx="minor">
+                          <a:schemeClr val="tx1"/>
+                        </a:fontRef>
+                      </wps:style>
+                      <wps:bodyPr/>
+                    </wps:wsp>
+                  </a:graphicData>
+                </a:graphic>
+                <wp14:sizeRelV relativeFrom="margin">
+                  <wp14:pctHeight>0</wp14:pctHeight>
+                </wp14:sizeRelV>
+              </wp:anchor>
+            </w:drawing>
+          </mc:Choice>
+          <mc:Fallback>
+            <w:pict>
+              <v:shapetype id="_x0000_t32" coordsize="21600,21600" o:spt="32" o:oned="t" path="m,l21600,21600e" filled="f">
+                <v:path arrowok="t" fillok="f" o:connecttype="none"/>
+                <o:lock v:ext="edit" shapetype="t"/>
+              </v:shapetype>
+              <v:shape id="Connecteur droit avec flèche 34" o:spid="_x0000_s1026" type="#_x0000_t32" style="position:absolute;margin-left:51.05pt;margin-top:52.75pt;width:.35pt;height:9.4pt;z-index:251710464;visibility:visible;mso-wrap-style:square;mso-height-percent:0;mso-wrap-distance-left:9pt;mso-wrap-distance-top:0;mso-wrap-distance-right:9pt;mso-wrap-distance-bottom:0;mso-position-horizontal:absolute;mso-position-horizontal-relative:text;mso-position-vertical:absolute;mso-position-vertical-relative:text;mso-height-percent:0;mso-height-relative:margin" o:gfxdata="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" strokecolor="white [3212]">
+                <v:stroke startarrow="open" endarrow="open"/>
+              </v:shape>
+            </w:pict>
+          </mc:Fallback>
+        </mc:AlternateContent>
+      </w:r>
+      <w:r>
+        <w:rPr>
+          <w:noProof/>
+        </w:rPr>
+        <mc:AlternateContent>
+          <mc:Choice Requires="wps">
+            <w:drawing>
+              <wp:anchor distT="0" distB="0" distL="114300" distR="114300" simplePos="0" relativeHeight="251708416" behindDoc="0" locked="0" layoutInCell="1" allowOverlap="1" wp14:anchorId="7096A26F" wp14:editId="5DE27ACD">
+                <wp:simplePos x="0" y="0"/>
+                <wp:positionH relativeFrom="column">
+                  <wp:posOffset>652780</wp:posOffset>
+                </wp:positionH>
+                <wp:positionV relativeFrom="paragraph">
+                  <wp:posOffset>365125</wp:posOffset>
+                </wp:positionV>
+                <wp:extent cx="4445" cy="119063"/>
+                <wp:effectExtent l="95250" t="38100" r="71755" b="52705"/>
+                <wp:wrapNone/>
+                <wp:docPr id="33" name="Connecteur droit avec flèche 33"/>
+                <wp:cNvGraphicFramePr/>
+                <a:graphic xmlns:a="http://schemas.openxmlformats.org/drawingml/2006/main">
+                  <a:graphicData uri="http://schemas.microsoft.com/office/word/2010/wordprocessingShape">
+                    <wps:wsp>
+                      <wps:cNvCnPr/>
+                      <wps:spPr>
+                        <a:xfrm>
+                          <a:off x="0" y="0"/>
+                          <a:ext cx="4445" cy="119063"/>
+                        </a:xfrm>
+                        <a:prstGeom prst="straightConnector1">
+                          <a:avLst/>
+                        </a:prstGeom>
+                        <a:ln>
+                          <a:solidFill>
+                            <a:schemeClr val="bg1"/>
+                          </a:solidFill>
+                          <a:headEnd type="arrow"/>
+                          <a:tailEnd type="arrow"/>
+                        </a:ln>
+                      </wps:spPr>
+                      <wps:style>
+                        <a:lnRef idx="1">
+                          <a:schemeClr val="accent1"/>
+                        </a:lnRef>
+                        <a:fillRef idx="0">
+                          <a:schemeClr val="accent1"/>
+                        </a:fillRef>
+                        <a:effectRef idx="0">
+                          <a:schemeClr val="accent1"/>
+                        </a:effectRef>
+                        <a:fontRef idx="minor">
+                          <a:schemeClr val="tx1"/>
+                        </a:fontRef>
+                      </wps:style>
+                      <wps:bodyPr/>
+                    </wps:wsp>
+                  </a:graphicData>
+                </a:graphic>
+                <wp14:sizeRelV relativeFrom="margin">
+                  <wp14:pctHeight>0</wp14:pctHeight>
+                </wp14:sizeRelV>
+              </wp:anchor>
+            </w:drawing>
+          </mc:Choice>
+          <mc:Fallback>
+            <w:pict>
+              <v:shape id="Connecteur droit avec flèche 33" o:spid="_x0000_s1026" type="#_x0000_t32" style="position:absolute;margin-left:51.4pt;margin-top:28.75pt;width:.35pt;height:9.4pt;z-index:251708416;visibility:visible;mso-wrap-style:square;mso-height-percent:0;mso-wrap-distance-left:9pt;mso-wrap-distance-top:0;mso-wrap-distance-right:9pt;mso-wrap-distance-bottom:0;mso-position-horizontal:absolute;mso-position-horizontal-relative:text;mso-position-vertical:absolute;mso-position-vertical-relative:text;mso-height-percent:0;mso-height-relative:margin" o:gfxdata="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" strokecolor="white [3212]">
+                <v:stroke startarrow="open" endarrow="open"/>
+              </v:shape>
+            </w:pict>
+          </mc:Fallback>
+        </mc:AlternateContent>
+      </w:r>
+      <w:r>
+        <w:rPr>
+          <w:noProof/>
+        </w:rPr>
+        <mc:AlternateContent>
+          <mc:Choice Requires="wps">
+            <w:drawing>
+              <wp:anchor distT="0" distB="0" distL="114300" distR="114300" simplePos="0" relativeHeight="251706368" behindDoc="0" locked="0" layoutInCell="1" allowOverlap="1" wp14:anchorId="548DFBB0" wp14:editId="65FD7A62">
+                <wp:simplePos x="0" y="0"/>
+                <wp:positionH relativeFrom="column">
+                  <wp:posOffset>47625</wp:posOffset>
+                </wp:positionH>
+                <wp:positionV relativeFrom="paragraph">
+                  <wp:posOffset>603885</wp:posOffset>
+                </wp:positionV>
+                <wp:extent cx="137795" cy="0"/>
+                <wp:effectExtent l="38100" t="76200" r="33655" b="114300"/>
+                <wp:wrapNone/>
+                <wp:docPr id="32" name="Connecteur droit avec flèche 32"/>
+                <wp:cNvGraphicFramePr/>
+                <a:graphic xmlns:a="http://schemas.openxmlformats.org/drawingml/2006/main">
+                  <a:graphicData uri="http://schemas.microsoft.com/office/word/2010/wordprocessingShape">
+                    <wps:wsp>
+                      <wps:cNvCnPr/>
+                      <wps:spPr>
+                        <a:xfrm>
+                          <a:off x="0" y="0"/>
+                          <a:ext cx="137795" cy="0"/>
+                        </a:xfrm>
+                        <a:prstGeom prst="straightConnector1">
+                          <a:avLst/>
+                        </a:prstGeom>
+                        <a:ln>
+                          <a:solidFill>
+                            <a:schemeClr val="bg1"/>
+                          </a:solidFill>
+                          <a:headEnd type="arrow"/>
+                          <a:tailEnd type="arrow"/>
+                        </a:ln>
+                      </wps:spPr>
+                      <wps:style>
+                        <a:lnRef idx="1">
+                          <a:schemeClr val="accent1"/>
+                        </a:lnRef>
+                        <a:fillRef idx="0">
+                          <a:schemeClr val="accent1"/>
+                        </a:fillRef>
+                        <a:effectRef idx="0">
+                          <a:schemeClr val="accent1"/>
+                        </a:effectRef>
+                        <a:fontRef idx="minor">
+                          <a:schemeClr val="tx1"/>
+                        </a:fontRef>
+                      </wps:style>
+                      <wps:bodyPr/>
+                    </wps:wsp>
+                  </a:graphicData>
+                </a:graphic>
+                <wp14:sizeRelH relativeFrom="margin">
+                  <wp14:pctWidth>0</wp14:pctWidth>
+                </wp14:sizeRelH>
+              </wp:anchor>
+            </w:drawing>
+          </mc:Choice>
+          <mc:Fallback>
+            <w:pict>
+              <v:shape id="Connecteur droit avec flèche 32" o:spid="_x0000_s1026" type="#_x0000_t32" style="position:absolute;margin-left:3.75pt;margin-top:47.55pt;width:10.85pt;height:0;z-index:251706368;visibility:visible;mso-wrap-style:square;mso-width-percent:0;mso-wrap-distance-left:9pt;mso-wrap-distance-top:0;mso-wrap-distance-right:9pt;mso-wrap-distance-bottom:0;mso-position-horizontal:absolute;mso-position-horizontal-relative:text;mso-position-vertical:absolute;mso-position-vertical-relative:text;mso-width-percent:0;mso-width-relative:margin" o:gfxdata="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" strokecolor="white [3212]">
+                <v:stroke startarrow="open" endarrow="open"/>
+              </v:shape>
+            </w:pict>
+          </mc:Fallback>
+        </mc:AlternateContent>
+      </w:r>
+      <w:r>
+        <w:rPr>
+          <w:noProof/>
+        </w:rPr>
+        <mc:AlternateContent>
+          <mc:Choice Requires="wps">
+            <w:drawing>
+              <wp:anchor distT="0" distB="0" distL="114300" distR="114300" simplePos="0" relativeHeight="251704320" behindDoc="0" locked="0" layoutInCell="1" allowOverlap="1" wp14:anchorId="484CED93" wp14:editId="4A42F06D">
+                <wp:simplePos x="0" y="0"/>
+                <wp:positionH relativeFrom="column">
+                  <wp:posOffset>1028700</wp:posOffset>
+                </wp:positionH>
+                <wp:positionV relativeFrom="paragraph">
+                  <wp:posOffset>603885</wp:posOffset>
+                </wp:positionV>
+                <wp:extent cx="137795" cy="0"/>
+                <wp:effectExtent l="38100" t="76200" r="33655" b="114300"/>
+                <wp:wrapNone/>
+                <wp:docPr id="31" name="Connecteur droit avec flèche 31"/>
+                <wp:cNvGraphicFramePr/>
+                <a:graphic xmlns:a="http://schemas.openxmlformats.org/drawingml/2006/main">
+                  <a:graphicData uri="http://schemas.microsoft.com/office/word/2010/wordprocessingShape">
+                    <wps:wsp>
+                      <wps:cNvCnPr/>
+                      <wps:spPr>
+                        <a:xfrm>
+                          <a:off x="0" y="0"/>
+                          <a:ext cx="137795" cy="0"/>
+                        </a:xfrm>
+                        <a:prstGeom prst="straightConnector1">
+                          <a:avLst/>
+                        </a:prstGeom>
+                        <a:ln>
+                          <a:solidFill>
+                            <a:schemeClr val="bg1"/>
+                          </a:solidFill>
+                          <a:headEnd type="arrow"/>
+                          <a:tailEnd type="arrow"/>
+                        </a:ln>
+                      </wps:spPr>
+                      <wps:style>
+                        <a:lnRef idx="1">
+                          <a:schemeClr val="accent1"/>
+                        </a:lnRef>
+                        <a:fillRef idx="0">
+                          <a:schemeClr val="accent1"/>
+                        </a:fillRef>
+                        <a:effectRef idx="0">
+                          <a:schemeClr val="accent1"/>
+                        </a:effectRef>
+                        <a:fontRef idx="minor">
+                          <a:schemeClr val="tx1"/>
+                        </a:fontRef>
+                      </wps:style>
+                      <wps:bodyPr/>
+                    </wps:wsp>
+                  </a:graphicData>
+                </a:graphic>
+                <wp14:sizeRelH relativeFrom="margin">
+                  <wp14:pctWidth>0</wp14:pctWidth>
+                </wp14:sizeRelH>
+              </wp:anchor>
+            </w:drawing>
+          </mc:Choice>
+          <mc:Fallback>
+            <w:pict>
+              <v:shape id="Connecteur droit avec flèche 31" o:spid="_x0000_s1026" type="#_x0000_t32" style="position:absolute;margin-left:81pt;margin-top:47.55pt;width:10.85pt;height:0;z-index:251704320;visibility:visible;mso-wrap-style:square;mso-width-percent:0;mso-wrap-distance-left:9pt;mso-wrap-distance-top:0;mso-wrap-distance-right:9pt;mso-wrap-distance-bottom:0;mso-position-horizontal:absolute;mso-position-horizontal-relative:text;mso-position-vertical:absolute;mso-position-vertical-relative:text;mso-width-percent:0;mso-width-relative:margin" o:gfxdata="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" strokecolor="white [3212]">
+                <v:stroke startarrow="open" endarrow="open"/>
+              </v:shape>
+            </w:pict>
+          </mc:Fallback>
+        </mc:AlternateContent>
+      </w:r>
+      <w:r>
+        <mc:AlternateContent>
+          <mc:Choice Requires="wps">
+            <w:drawing>
+              <wp:anchor distT="0" distB="0" distL="114300" distR="114300" simplePos="0" relativeHeight="251699200" behindDoc="0" locked="0" layoutInCell="1" allowOverlap="1" wp14:anchorId="050E5F24" wp14:editId="13649DE1">
+                <wp:simplePos x="0" y="0"/>
+                <wp:positionH relativeFrom="column">
+                  <wp:posOffset>347980</wp:posOffset>
+                </wp:positionH>
+                <wp:positionV relativeFrom="paragraph">
+                  <wp:posOffset>965200</wp:posOffset>
+                </wp:positionV>
+                <wp:extent cx="385445" cy="228600"/>
+                <wp:effectExtent l="0" t="0" r="0" b="0"/>
+                <wp:wrapNone/>
+                <wp:docPr id="28" name="Zone de texte 28"/>
+                <wp:cNvGraphicFramePr/>
+                <a:graphic xmlns:a="http://schemas.openxmlformats.org/drawingml/2006/main">
+                  <a:graphicData uri="http://schemas.microsoft.com/office/word/2010/wordprocessingShape">
+                    <wps:wsp>
+                      <wps:cNvSpPr txBox="1"/>
+                      <wps:spPr>
+                        <a:xfrm>
+                          <a:off x="0" y="0"/>
+                          <a:ext cx="385445" cy="228600"/>
+                        </a:xfrm>
+                        <a:prstGeom prst="rect">
+                          <a:avLst/>
+                        </a:prstGeom>
+                        <a:noFill/>
+                        <a:ln w="6350">
+                          <a:noFill/>
+                        </a:ln>
+                        <a:effectLst/>
+                      </wps:spPr>
+                      <wps:style>
+                        <a:lnRef idx="0">
+                          <a:schemeClr val="accent1"/>
+                        </a:lnRef>
+                        <a:fillRef idx="0">
+                          <a:schemeClr val="accent1"/>
+                        </a:fillRef>
+                        <a:effectRef idx="0">
+                          <a:schemeClr val="accent1"/>
+                        </a:effectRef>
+                        <a:fontRef idx="minor">
+                          <a:schemeClr val="dk1"/>
+                        </a:fontRef>
+                      </wps:style>
+                      <wps:txbx>
+                        <w:txbxContent>
+                          <w:p>
+                            <w:pPr>
+                              <w:rPr>
+                                <w:b/>
+                                <w:color w:val="FFFF00"/>
+                                <w:sz w:val="16"/>
+                                <w:szCs w:val="16"/>
+                                <w:lang w:val="fr-FR"/>
+                              </w:rPr>
+                            </w:pPr>
+                            <w:r>
+                              <w:rPr>
+                                <w:b/>
+                                <w:color w:val="FFFF00"/>
+                                <w:sz w:val="16"/>
+                                <w:szCs w:val="16"/>
+                                <w:lang w:val="fr-FR"/>
+                              </w:rPr>
+                              <w:t>100</w:t>
+                            </w:r>
+                          </w:p>
+                        </w:txbxContent>
+                      </wps:txbx>
+                      <wps:bodyPr rot="0" spcFirstLastPara="0" vertOverflow="overflow" horzOverflow="overflow" vert="horz" wrap="square" lIns="91440" tIns="45720" rIns="91440" bIns="45720" numCol="1" spcCol="0" rtlCol="0" fromWordArt="0" anchor="t" anchorCtr="0" forceAA="0" compatLnSpc="1">
+                        <a:prstTxWarp prst="textNoShape">
+                          <a:avLst/>
+                        </a:prstTxWarp>
+                        <a:noAutofit/>
+                      </wps:bodyPr>
+                    </wps:wsp>
+                  </a:graphicData>
+                </a:graphic>
+                <wp14:sizeRelH relativeFrom="margin">
+                  <wp14:pctWidth>0</wp14:pctWidth>
+                </wp14:sizeRelH>
+                <wp14:sizeRelV relativeFrom="margin">
+                  <wp14:pctHeight>0</wp14:pctHeight>
+                </wp14:sizeRelV>
+              </wp:anchor>
+            </w:drawing>
+          </mc:Choice>
+          <mc:Fallback>
+            <w:pict>
+              <v:shape id="Zone de texte 28" o:spid="_x0000_s1030" type="#_x0000_t202" style="position:absolute;margin-left:27.4pt;margin-top:76pt;width:30.35pt;height:18pt;z-index:251699200;visibility:visible;mso-wrap-style:square;mso-width-percent:0;mso-height-percent:0;mso-wrap-distance-left:9pt;mso-wrap-distance-top:0;mso-wrap-distance-right:9pt;mso-wrap-distance-bottom:0;mso-position-horizontal:absolute;mso-position-horizontal-relative:text;mso-position-vertical:absolute;mso-position-vertical-relative:text;mso-width-percent:0;mso-height-percent:0;mso-width-relative:margin;mso-height-relative:margin;v-text-anchor:top" o:gfxdata="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" filled="f" stroked="f" strokeweight=".5pt">
+                <v:textbox>
+                  <w:txbxContent>
+                    <w:p>
+                      <w:pPr>
+                        <w:rPr>
+                          <w:b/>
+                          <w:color w:val="FFFF00"/>
+                          <w:sz w:val="16"/>
+                          <w:szCs w:val="16"/>
+                          <w:lang w:val="fr-FR"/>
+                        </w:rPr>
+                      </w:pPr>
+                      <w:r>
+                        <w:rPr>
+                          <w:b/>
+                          <w:color w:val="FFFF00"/>
+                          <w:sz w:val="16"/>
+                          <w:szCs w:val="16"/>
+                          <w:lang w:val="fr-FR"/>
+                        </w:rPr>
+                        <w:t>100</w:t>
+                      </w:r>
+                    </w:p>
+                  </w:txbxContent>
+                </v:textbox>
+              </v:shape>
+            </w:pict>
+          </mc:Fallback>
+        </mc:AlternateContent>
+      </w:r>
+      <w:r>
+        <mc:AlternateContent>
+          <mc:Choice Requires="wps">
+            <w:drawing>
+              <wp:anchor distT="0" distB="0" distL="114300" distR="114300" simplePos="0" relativeHeight="251700224" behindDoc="0" locked="0" layoutInCell="1" allowOverlap="1" wp14:anchorId="16098440" wp14:editId="062357FB">
+                <wp:simplePos x="0" y="0"/>
+                <wp:positionH relativeFrom="column">
+                  <wp:posOffset>66993</wp:posOffset>
+                </wp:positionH>
+                <wp:positionV relativeFrom="paragraph">
+                  <wp:posOffset>965200</wp:posOffset>
+                </wp:positionV>
+                <wp:extent cx="1104900" cy="0"/>
+                <wp:effectExtent l="38100" t="76200" r="19050" b="114300"/>
+                <wp:wrapNone/>
+                <wp:docPr id="29" name="Connecteur droit avec flèche 29"/>
+                <wp:cNvGraphicFramePr/>
+                <a:graphic xmlns:a="http://schemas.openxmlformats.org/drawingml/2006/main">
+                  <a:graphicData uri="http://schemas.microsoft.com/office/word/2010/wordprocessingShape">
+                    <wps:wsp>
+                      <wps:cNvCnPr/>
+                      <wps:spPr>
+                        <a:xfrm>
+                          <a:off x="0" y="0"/>
+                          <a:ext cx="1104900" cy="0"/>
+                        </a:xfrm>
+                        <a:prstGeom prst="straightConnector1">
+                          <a:avLst/>
+                        </a:prstGeom>
+                        <a:ln>
+                          <a:solidFill>
+                            <a:srgbClr val="FFFF00"/>
+                          </a:solidFill>
+                          <a:headEnd type="arrow"/>
+                          <a:tailEnd type="arrow"/>
+                        </a:ln>
+                      </wps:spPr>
+                      <wps:style>
+                        <a:lnRef idx="1">
+                          <a:schemeClr val="accent2"/>
+                        </a:lnRef>
+                        <a:fillRef idx="0">
+                          <a:schemeClr val="accent2"/>
+                        </a:fillRef>
+                        <a:effectRef idx="0">
+                          <a:schemeClr val="accent2"/>
+                        </a:effectRef>
+                        <a:fontRef idx="minor">
+                          <a:schemeClr val="tx1"/>
+                        </a:fontRef>
+                      </wps:style>
+                      <wps:bodyPr/>
+                    </wps:wsp>
+                  </a:graphicData>
+                </a:graphic>
+                <wp14:sizeRelH relativeFrom="margin">
+                  <wp14:pctWidth>0</wp14:pctWidth>
+                </wp14:sizeRelH>
+              </wp:anchor>
+            </w:drawing>
+          </mc:Choice>
+          <mc:Fallback>
+            <w:pict>
+              <v:shape id="Connecteur droit avec flèche 29" o:spid="_x0000_s1026" type="#_x0000_t32" style="position:absolute;margin-left:5.3pt;margin-top:76pt;width:87pt;height:0;z-index:251700224;visibility:visible;mso-wrap-style:square;mso-width-percent:0;mso-wrap-distance-left:9pt;mso-wrap-distance-top:0;mso-wrap-distance-right:9pt;mso-wrap-distance-bottom:0;mso-position-horizontal:absolute;mso-position-horizontal-relative:text;mso-position-vertical:absolute;mso-position-vertical-relative:text;mso-width-percent:0;mso-width-relative:margin" o:gfxdata="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" strokecolor="yellow">
+                <v:stroke startarrow="open" endarrow="open"/>
+              </v:shape>
+            </w:pict>
+          </mc:Fallback>
+        </mc:AlternateContent>
+      </w:r>
+      <w:r>
+        <mc:AlternateContent>
+          <mc:Choice Requires="wps">
+            <w:drawing>
+              <wp:anchor distT="0" distB="0" distL="114300" distR="114300" simplePos="0" relativeHeight="251697152" behindDoc="0" locked="0" layoutInCell="1" allowOverlap="1" wp14:anchorId="14F2EBAA" wp14:editId="46478411">
+                <wp:simplePos x="0" y="0"/>
+                <wp:positionH relativeFrom="column">
+                  <wp:posOffset>1390650</wp:posOffset>
+                </wp:positionH>
+                <wp:positionV relativeFrom="paragraph">
+                  <wp:posOffset>455295</wp:posOffset>
+                </wp:positionV>
+                <wp:extent cx="323215" cy="228600"/>
+                <wp:effectExtent l="0" t="0" r="0" b="0"/>
+                <wp:wrapNone/>
+                <wp:docPr id="27" name="Zone de texte 27"/>
+                <wp:cNvGraphicFramePr/>
+                <a:graphic xmlns:a="http://schemas.openxmlformats.org/drawingml/2006/main">
+                  <a:graphicData uri="http://schemas.microsoft.com/office/word/2010/wordprocessingShape">
+                    <wps:wsp>
+                      <wps:cNvSpPr txBox="1"/>
+                      <wps:spPr>
+                        <a:xfrm>
+                          <a:off x="0" y="0"/>
+                          <a:ext cx="323215" cy="228600"/>
+                        </a:xfrm>
+                        <a:prstGeom prst="rect">
+                          <a:avLst/>
+                        </a:prstGeom>
+                        <a:noFill/>
+                        <a:ln w="6350">
+                          <a:noFill/>
+                        </a:ln>
+                        <a:effectLst/>
+                      </wps:spPr>
+                      <wps:style>
+                        <a:lnRef idx="0">
+                          <a:schemeClr val="accent1"/>
+                        </a:lnRef>
+                        <a:fillRef idx="0">
+                          <a:schemeClr val="accent1"/>
+                        </a:fillRef>
+                        <a:effectRef idx="0">
+                          <a:schemeClr val="accent1"/>
+                        </a:effectRef>
+                        <a:fontRef idx="minor">
+                          <a:schemeClr val="dk1"/>
+                        </a:fontRef>
+                      </wps:style>
+                      <wps:txbx>
+                        <w:txbxContent>
+                          <w:p>
+                            <w:pPr>
+                              <w:rPr>
+                                <w:b/>
+                                <w:color w:val="C00000"/>
+                                <w:sz w:val="16"/>
+                                <w:szCs w:val="16"/>
+                                <w:lang w:val="fr-FR"/>
+                              </w:rPr>
+                            </w:pPr>
+                            <w:r>
+                              <w:rPr>
+                                <w:b/>
+                                <w:color w:val="FFFF00"/>
+                                <w:sz w:val="16"/>
+                                <w:szCs w:val="16"/>
+                                <w:lang w:val="fr-FR"/>
+                              </w:rPr>
+                              <w:t>40</w:t>
+                            </w:r>
+                          </w:p>
+                        </w:txbxContent>
+                      </wps:txbx>
+                      <wps:bodyPr rot="0" spcFirstLastPara="0" vertOverflow="overflow" horzOverflow="overflow" vert="horz" wrap="square" lIns="91440" tIns="45720" rIns="91440" bIns="45720" numCol="1" spcCol="0" rtlCol="0" fromWordArt="0" anchor="t" anchorCtr="0" forceAA="0" compatLnSpc="1">
+                        <a:prstTxWarp prst="textNoShape">
+                          <a:avLst/>
+                        </a:prstTxWarp>
+                        <a:noAutofit/>
+                      </wps:bodyPr>
+                    </wps:wsp>
+                  </a:graphicData>
+                </a:graphic>
+                <wp14:sizeRelH relativeFrom="margin">
+                  <wp14:pctWidth>0</wp14:pctWidth>
+                </wp14:sizeRelH>
+                <wp14:sizeRelV relativeFrom="margin">
+                  <wp14:pctHeight>0</wp14:pctHeight>
+                </wp14:sizeRelV>
+              </wp:anchor>
+            </w:drawing>
+          </mc:Choice>
+          <mc:Fallback>
+            <w:pict>
+              <v:shape id="Zone de texte 27" o:spid="_x0000_s1031" type="#_x0000_t202" style="position:absolute;margin-left:109.5pt;margin-top:35.85pt;width:25.45pt;height:18pt;z-index:251697152;visibility:visible;mso-wrap-style:square;mso-width-percent:0;mso-height-percent:0;mso-wrap-distance-left:9pt;mso-wrap-distance-top:0;mso-wrap-distance-right:9pt;mso-wrap-distance-bottom:0;mso-position-horizontal:absolute;mso-position-horizontal-relative:text;mso-position-vertical:absolute;mso-position-vertical-relative:text;mso-width-percent:0;mso-height-percent:0;mso-width-relative:margin;mso-height-relative:margin;v-text-anchor:top" o:gfxdata="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" filled="f" stroked="f" strokeweight=".5pt">
+                <v:textbox>
+                  <w:txbxContent>
+                    <w:p>
+                      <w:pPr>
+                        <w:rPr>
+                          <w:b/>
+                          <w:color w:val="C00000"/>
+                          <w:sz w:val="16"/>
+                          <w:szCs w:val="16"/>
+                          <w:lang w:val="fr-FR"/>
+                        </w:rPr>
+                      </w:pPr>
+                      <w:r>
+                        <w:rPr>
+                          <w:b/>
+                          <w:color w:val="FFFF00"/>
+                          <w:sz w:val="16"/>
+                          <w:szCs w:val="16"/>
+                          <w:lang w:val="fr-FR"/>
+                        </w:rPr>
+                        <w:t>40</w:t>
+                      </w:r>
+                    </w:p>
+                  </w:txbxContent>
+                </v:textbox>
+              </v:shape>
+            </w:pict>
+          </mc:Fallback>
+        </mc:AlternateContent>
+      </w:r>
+      <w:r>
+        <mc:AlternateContent>
+          <mc:Choice Requires="wps">
+            <w:drawing>
+              <wp:anchor distT="0" distB="0" distL="114300" distR="114300" simplePos="0" relativeHeight="251696128" behindDoc="0" locked="0" layoutInCell="1" allowOverlap="1" wp14:anchorId="40A25991" wp14:editId="2F52DDE7">
+                <wp:simplePos x="0" y="0"/>
+                <wp:positionH relativeFrom="column">
+                  <wp:posOffset>1362393</wp:posOffset>
+                </wp:positionH>
+                <wp:positionV relativeFrom="paragraph">
+                  <wp:posOffset>365125</wp:posOffset>
+                </wp:positionV>
+                <wp:extent cx="4445" cy="452438"/>
+                <wp:effectExtent l="95250" t="38100" r="71755" b="62230"/>
+                <wp:wrapNone/>
+                <wp:docPr id="26" name="Connecteur droit avec flèche 26"/>
+                <wp:cNvGraphicFramePr/>
+                <a:graphic xmlns:a="http://schemas.openxmlformats.org/drawingml/2006/main">
+                  <a:graphicData uri="http://schemas.microsoft.com/office/word/2010/wordprocessingShape">
+                    <wps:wsp>
+                      <wps:cNvCnPr/>
+                      <wps:spPr>
+                        <a:xfrm>
+                          <a:off x="0" y="0"/>
+                          <a:ext cx="4445" cy="452438"/>
+                        </a:xfrm>
+                        <a:prstGeom prst="straightConnector1">
+                          <a:avLst/>
+                        </a:prstGeom>
+                        <a:ln>
+                          <a:solidFill>
+                            <a:srgbClr val="FFFF00"/>
+                          </a:solidFill>
+                          <a:headEnd type="arrow"/>
+                          <a:tailEnd type="arrow"/>
+                        </a:ln>
+                      </wps:spPr>
+                      <wps:style>
+                        <a:lnRef idx="1">
+                          <a:schemeClr val="accent2"/>
+                        </a:lnRef>
+                        <a:fillRef idx="0">
+                          <a:schemeClr val="accent2"/>
+                        </a:fillRef>
+                        <a:effectRef idx="0">
+                          <a:schemeClr val="accent2"/>
+                        </a:effectRef>
+                        <a:fontRef idx="minor">
+                          <a:schemeClr val="tx1"/>
+                        </a:fontRef>
+                      </wps:style>
+                      <wps:bodyPr/>
+                    </wps:wsp>
+                  </a:graphicData>
+                </a:graphic>
+                <wp14:sizeRelV relativeFrom="margin">
+                  <wp14:pctHeight>0</wp14:pctHeight>
+                </wp14:sizeRelV>
+              </wp:anchor>
+            </w:drawing>
+          </mc:Choice>
+          <mc:Fallback>
+            <w:pict>
+              <v:shape id="Connecteur droit avec flèche 26" o:spid="_x0000_s1026" type="#_x0000_t32" style="position:absolute;margin-left:107.3pt;margin-top:28.75pt;width:.35pt;height:35.65pt;z-index:251696128;visibility:visible;mso-wrap-style:square;mso-height-percent:0;mso-wrap-distance-left:9pt;mso-wrap-distance-top:0;mso-wrap-distance-right:9pt;mso-wrap-distance-bottom:0;mso-position-horizontal:absolute;mso-position-horizontal-relative:text;mso-position-vertical:absolute;mso-position-vertical-relative:text;mso-height-percent:0;mso-height-relative:margin" o:gfxdata="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" strokecolor="yellow">
+                <v:stroke startarrow="open" endarrow="open"/>
+              </v:shape>
+            </w:pict>
+          </mc:Fallback>
+        </mc:AlternateContent>
+      </w:r>
+      <w:r>
+        <w:rPr>
+          <w:noProof/>
+        </w:rPr>
+        <mc:AlternateContent>
+          <mc:Choice Requires="wps">
+            <w:drawing>
+              <wp:anchor distT="0" distB="0" distL="114300" distR="114300" simplePos="0" relativeHeight="251694080" behindDoc="0" locked="0" layoutInCell="1" allowOverlap="1" wp14:anchorId="7CBC930A" wp14:editId="6961EEED">
+                <wp:simplePos x="0" y="0"/>
+                <wp:positionH relativeFrom="column">
+                  <wp:posOffset>47943</wp:posOffset>
+                </wp:positionH>
+                <wp:positionV relativeFrom="paragraph">
+                  <wp:posOffset>365125</wp:posOffset>
+                </wp:positionV>
+                <wp:extent cx="1119187" cy="423863"/>
+                <wp:effectExtent l="0" t="0" r="24130" b="14605"/>
+                <wp:wrapNone/>
+                <wp:docPr id="10" name="Rectangle 10"/>
+                <wp:cNvGraphicFramePr/>
+                <a:graphic xmlns:a="http://schemas.openxmlformats.org/drawingml/2006/main">
+                  <a:graphicData uri="http://schemas.microsoft.com/office/word/2010/wordprocessingShape">
+                    <wps:wsp>
+                      <wps:cNvSpPr/>
+                      <wps:spPr>
+                        <a:xfrm>
+                          <a:off x="0" y="0"/>
+                          <a:ext cx="1119187" cy="423863"/>
+                        </a:xfrm>
+                        <a:prstGeom prst="rect">
+                          <a:avLst/>
+                        </a:prstGeom>
+                        <a:noFill/>
+                        <a:ln>
+                          <a:solidFill>
+                            <a:srgbClr val="FFFF00"/>
+                          </a:solidFill>
+                        </a:ln>
+                      </wps:spPr>
+                      <wps:style>
+                        <a:lnRef idx="2">
+                          <a:schemeClr val="accent1">
+                            <a:shade val="50000"/>
+                          </a:schemeClr>
+                        </a:lnRef>
+                        <a:fillRef idx="1">
+                          <a:schemeClr val="accent1"/>
+                        </a:fillRef>
+                        <a:effectRef idx="0">
+                          <a:schemeClr val="accent1"/>
+                        </a:effectRef>
+                        <a:fontRef idx="minor">
+                          <a:schemeClr val="lt1"/>
+                        </a:fontRef>
+                      </wps:style>
+                      <wps:bodyPr rot="0" spcFirstLastPara="0" vertOverflow="overflow" horzOverflow="overflow" vert="horz" wrap="square" lIns="91440" tIns="45720" rIns="91440" bIns="45720" numCol="1" spcCol="0" rtlCol="0" fromWordArt="0" anchor="ctr" anchorCtr="0" forceAA="0" compatLnSpc="1">
+                        <a:prstTxWarp prst="textNoShape">
+                          <a:avLst/>
+                        </a:prstTxWarp>
+                        <a:noAutofit/>
+                      </wps:bodyPr>
+                    </wps:wsp>
+                  </a:graphicData>
+                </a:graphic>
+              </wp:anchor>
+            </w:drawing>
+          </mc:Choice>
+          <mc:Fallback>
+            <w:pict>
+              <v:rect id="Rectangle 10" o:spid="_x0000_s1026" style="position:absolute;margin-left:3.8pt;margin-top:28.75pt;width:88.1pt;height:33.4pt;z-index:251694080;visibility:visible;mso-wrap-style:square;mso-wrap-distance-left:9pt;mso-wrap-distance-top:0;mso-wrap-distance-right:9pt;mso-wrap-distance-bottom:0;mso-position-horizontal:absolute;mso-position-horizontal-relative:text;mso-position-vertical:absolute;mso-position-vertical-relative:text;v-text-anchor:middle" o:gfxdata="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" filled="f" strokecolor="yellow" strokeweight="2pt"/>
+            </w:pict>
+          </mc:Fallback>
+        </mc:AlternateContent>
+      </w:r>
+      <w:r>
+        <w:rPr>
+          <w:noProof/>
+        </w:rPr>
+        <w:drawing>
+          <wp:inline distT="0" distB="0" distL="0" distR="0" wp14:anchorId="4210877C" wp14:editId="0F2A7F5C">
+            <wp:extent cx="3316657" cy="1281112"/>
+            <wp:effectExtent l="0" t="0" r="0" b="0"/>
+            <wp:docPr id="8" name="Image 8"/>
+            <wp:cNvGraphicFramePr>
+              <a:graphicFrameLocks xmlns:a="http://schemas.openxmlformats.org/drawingml/2006/main" noChangeAspect="1"/>
+            </wp:cNvGraphicFramePr>
+            <a:graphic xmlns:a="http://schemas.openxmlformats.org/drawingml/2006/main">
+              <a:graphicData uri="http://schemas.openxmlformats.org/drawingml/2006/picture">
+                <pic:pic xmlns:pic="http://schemas.openxmlformats.org/drawingml/2006/picture">
+                  <pic:nvPicPr>
+                    <pic:cNvPr id="0" name=""/>
+                    <pic:cNvPicPr/>
+                  </pic:nvPicPr>
+                  <pic:blipFill rotWithShape="1">
+                    <a:blip r:embed="rId5"/>
+                    <a:srcRect r="62831" b="82053"/>
+                    <a:stretch/>
+                  </pic:blipFill>
+                  <pic:spPr bwMode="auto">
+                    <a:xfrm>
+                      <a:off x="0" y="0"/>
+                      <a:ext cx="3317760" cy="1281538"/>
+                    </a:xfrm>
+                    <a:prstGeom prst="rect">
+                      <a:avLst/>
+                    </a:prstGeom>
+                    <a:ln>
+                      <a:noFill/>
+                    </a:ln>
+                    <a:extLst>
+                      <a:ext uri="{53640926-AAD7-44D8-BBD7-CCE9431645EC}">
+                        <a14:shadowObscured xmlns:a14="http://schemas.microsoft.com/office/drawing/2010/main"/>
+                      </a:ext>
+                    </a:extLst>
+                  </pic:spPr>
+                </pic:pic>
+              </a:graphicData>
+            </a:graphic>
+          </wp:inline>
+        </w:drawing>
+      </w:r>
+    </w:p>
+    <w:p>
+      <w:pPr>
+        <w:rPr>
+          <w:noProof/>
+        </w:rPr>
+      </w:pPr>
+    </w:p>
+    <w:p/>
+    <w:p>
+      <w:r>
+        <w:rPr>
+          <w:noProof/>
+        </w:rPr>
+        <mc:AlternateContent>
+          <mc:Choice Requires="wps">
+            <w:drawing>
+              <wp:anchor distT="0" distB="0" distL="114300" distR="114300" simplePos="0" relativeHeight="251693056" behindDoc="0" locked="0" layoutInCell="1" allowOverlap="1" wp14:anchorId="5C16D3D6" wp14:editId="72C99008">
                 <wp:simplePos x="0" y="0"/>
                 <wp:positionH relativeFrom="column">
                   <wp:posOffset>2221865</wp:posOffset>
@@ -126,11 +1493,7 @@
           </mc:Choice>
           <mc:Fallback>
             <w:pict>
-              <v:shapetype id="_x0000_t202" coordsize="21600,21600" o:spt="202" path="m,l,21600r21600,l21600,xe">
-                <v:stroke joinstyle="miter"/>
-                <v:path gradientshapeok="t" o:connecttype="rect"/>
-              </v:shapetype>
-              <v:shape id="Zone de texte 24" o:spid="_x0000_s1026" type="#_x0000_t202" style="position:absolute;margin-left:174.95pt;margin-top:82.75pt;width:30.35pt;height:18pt;z-index:251693056;visibility:visible;mso-wrap-style:square;mso-width-percent:0;mso-height-percent:0;mso-wrap-distance-left:9pt;mso-wrap-distance-top:0;mso-wrap-distance-right:9pt;mso-wrap-distance-bottom:0;mso-position-horizontal:absolute;mso-position-horizontal-relative:text;mso-position-vertical:absolute;mso-position-vertical-relative:text;mso-width-percent:0;mso-height-percent:0;mso-width-relative:margin;mso-height-relative:margin;v-text-anchor:top" o:gfxdata="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" filled="f" stroked="f" strokeweight=".5pt">
+              <v:shape id="Zone de texte 24" o:spid="_x0000_s1032" type="#_x0000_t202" style="position:absolute;margin-left:174.95pt;margin-top:82.75pt;width:30.35pt;height:18pt;z-index:251693056;visibility:visible;mso-wrap-style:square;mso-width-percent:0;mso-height-percent:0;mso-wrap-distance-left:9pt;mso-wrap-distance-top:0;mso-wrap-distance-right:9pt;mso-wrap-distance-bottom:0;mso-position-horizontal:absolute;mso-position-horizontal-relative:text;mso-position-vertical:absolute;mso-position-vertical-relative:text;mso-width-percent:0;mso-height-percent:0;mso-width-relative:margin;mso-height-relative:margin;v-text-anchor:top" o:gfxdata="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" filled="f" stroked="f" strokeweight=".5pt">
                 <v:textbox>
                   <w:txbxContent>
                     <w:p>
@@ -166,7 +1529,7 @@
         <mc:AlternateContent>
           <mc:Choice Requires="wps">
             <w:drawing>
-              <wp:anchor distT="0" distB="0" distL="114300" distR="114300" simplePos="0" relativeHeight="251691008" behindDoc="0" locked="0" layoutInCell="1" allowOverlap="1" wp14:anchorId="3C47CE0C" wp14:editId="29B88454">
+              <wp:anchor distT="0" distB="0" distL="114300" distR="114300" simplePos="0" relativeHeight="251691008" behindDoc="0" locked="0" layoutInCell="1" allowOverlap="1" wp14:anchorId="39A77433" wp14:editId="68219494">
                 <wp:simplePos x="0" y="0"/>
                 <wp:positionH relativeFrom="column">
                   <wp:posOffset>2272030</wp:posOffset>
@@ -243,7 +1606,7 @@
         <mc:AlternateContent>
           <mc:Choice Requires="wps">
             <w:drawing>
-              <wp:anchor distT="0" distB="0" distL="114300" distR="114300" simplePos="0" relativeHeight="251663360" behindDoc="0" locked="0" layoutInCell="1" allowOverlap="1" wp14:anchorId="26B96435" wp14:editId="314608FE">
+              <wp:anchor distT="0" distB="0" distL="114300" distR="114300" simplePos="0" relativeHeight="251663360" behindDoc="0" locked="0" layoutInCell="1" allowOverlap="1" wp14:anchorId="6B4DD99D" wp14:editId="24A252CC">
                 <wp:simplePos x="0" y="0"/>
                 <wp:positionH relativeFrom="column">
                   <wp:posOffset>1204595</wp:posOffset>
@@ -353,7 +1716,7 @@
           </mc:Choice>
           <mc:Fallback>
             <w:pict>
-              <v:shape id="Zone de texte 5" o:spid="_x0000_s1027" type="#_x0000_t202" style="position:absolute;margin-left:94.85pt;margin-top:61.2pt;width:103.5pt;height:18pt;z-index:251663360;visibility:visible;mso-wrap-style:square;mso-width-percent:0;mso-height-percent:0;mso-wrap-distance-left:9pt;mso-wrap-distance-top:0;mso-wrap-distance-right:9pt;mso-wrap-distance-bottom:0;mso-position-horizontal:absolute;mso-position-horizontal-relative:text;mso-position-vertical:absolute;mso-position-vertical-relative:text;mso-width-percent:0;mso-height-percent:0;mso-width-relative:margin;mso-height-relative:margin;v-text-anchor:top" o:gfxdata="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" filled="f" stroked="f" strokeweight=".5pt">
+              <v:shape id="Zone de texte 5" o:spid="_x0000_s1033" type="#_x0000_t202" style="position:absolute;margin-left:94.85pt;margin-top:61.2pt;width:103.5pt;height:18pt;z-index:251663360;visibility:visible;mso-wrap-style:square;mso-width-percent:0;mso-height-percent:0;mso-wrap-distance-left:9pt;mso-wrap-distance-top:0;mso-wrap-distance-right:9pt;mso-wrap-distance-bottom:0;mso-position-horizontal:absolute;mso-position-horizontal-relative:text;mso-position-vertical:absolute;mso-position-vertical-relative:text;mso-width-percent:0;mso-height-percent:0;mso-width-relative:margin;mso-height-relative:margin;v-text-anchor:top" o:gfxdata="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" filled="f" stroked="f" strokeweight=".5pt">
                 <v:textbox>
                   <w:txbxContent>
                     <w:p>
@@ -411,7 +1774,7 @@
         <mc:AlternateContent>
           <mc:Choice Requires="wps">
             <w:drawing>
-              <wp:anchor distT="0" distB="0" distL="114300" distR="114300" simplePos="0" relativeHeight="251659264" behindDoc="0" locked="0" layoutInCell="1" allowOverlap="1" wp14:anchorId="66D3B38A" wp14:editId="629BA8F8">
+              <wp:anchor distT="0" distB="0" distL="114300" distR="114300" simplePos="0" relativeHeight="251659264" behindDoc="0" locked="0" layoutInCell="1" allowOverlap="1" wp14:anchorId="4CACEFA6" wp14:editId="21729158">
                 <wp:simplePos x="0" y="0"/>
                 <wp:positionH relativeFrom="column">
                   <wp:posOffset>1165860</wp:posOffset>
@@ -484,7 +1847,7 @@
         <mc:AlternateContent>
           <mc:Choice Requires="wps">
             <w:drawing>
-              <wp:anchor distT="0" distB="0" distL="114300" distR="114300" simplePos="0" relativeHeight="251661312" behindDoc="0" locked="0" layoutInCell="1" allowOverlap="1" wp14:anchorId="08AE2B42" wp14:editId="1CBE2B71">
+              <wp:anchor distT="0" distB="0" distL="114300" distR="114300" simplePos="0" relativeHeight="251661312" behindDoc="0" locked="0" layoutInCell="1" allowOverlap="1" wp14:anchorId="1A630010" wp14:editId="63061C6F">
                 <wp:simplePos x="0" y="0"/>
                 <wp:positionH relativeFrom="column">
                   <wp:posOffset>1166495</wp:posOffset>
@@ -557,7 +1920,7 @@
         <mc:AlternateContent>
           <mc:Choice Requires="wps">
             <w:drawing>
-              <wp:anchor distT="0" distB="0" distL="114300" distR="114300" simplePos="0" relativeHeight="251674624" behindDoc="0" locked="0" layoutInCell="1" allowOverlap="1" wp14:anchorId="175CED21" wp14:editId="6301C79A">
+              <wp:anchor distT="0" distB="0" distL="114300" distR="114300" simplePos="0" relativeHeight="251674624" behindDoc="0" locked="0" layoutInCell="1" allowOverlap="1" wp14:anchorId="7C7DB81F" wp14:editId="7E0D6961">
                 <wp:simplePos x="0" y="0"/>
                 <wp:positionH relativeFrom="column">
                   <wp:posOffset>1169670</wp:posOffset>
@@ -645,7 +2008,7 @@
           </mc:Choice>
           <mc:Fallback>
             <w:pict>
-              <v:shape id="Zone de texte 14" o:spid="_x0000_s1028" type="#_x0000_t202" style="position:absolute;margin-left:92.1pt;margin-top:85.4pt;width:30.35pt;height:18pt;z-index:251674624;visibility:visible;mso-wrap-style:square;mso-width-percent:0;mso-height-percent:0;mso-wrap-distance-left:9pt;mso-wrap-distance-top:0;mso-wrap-distance-right:9pt;mso-wrap-distance-bottom:0;mso-position-horizontal:absolute;mso-position-horizontal-relative:text;mso-position-vertical:absolute;mso-position-vertical-relative:text;mso-width-percent:0;mso-height-percent:0;mso-width-relative:margin;mso-height-relative:margin;v-text-anchor:top" o:gfxdata="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" filled="f" stroked="f" strokeweight=".5pt">
+              <v:shape id="Zone de texte 14" o:spid="_x0000_s1034" type="#_x0000_t202" style="position:absolute;margin-left:92.1pt;margin-top:85.4pt;width:30.35pt;height:18pt;z-index:251674624;visibility:visible;mso-wrap-style:square;mso-width-percent:0;mso-height-percent:0;mso-wrap-distance-left:9pt;mso-wrap-distance-top:0;mso-wrap-distance-right:9pt;mso-wrap-distance-bottom:0;mso-position-horizontal:absolute;mso-position-horizontal-relative:text;mso-position-vertical:absolute;mso-position-vertical-relative:text;mso-width-percent:0;mso-height-percent:0;mso-width-relative:margin;mso-height-relative:margin;v-text-anchor:top" o:gfxdata="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" filled="f" stroked="f" strokeweight=".5pt">
                 <v:textbox>
                   <w:txbxContent>
                     <w:p>
@@ -681,7 +2044,7 @@
         <mc:AlternateContent>
           <mc:Choice Requires="wps">
             <w:drawing>
-              <wp:anchor distT="0" distB="0" distL="114300" distR="114300" simplePos="0" relativeHeight="251678720" behindDoc="0" locked="0" layoutInCell="1" allowOverlap="1" wp14:anchorId="250EB4BE" wp14:editId="4038A375">
+              <wp:anchor distT="0" distB="0" distL="114300" distR="114300" simplePos="0" relativeHeight="251678720" behindDoc="0" locked="0" layoutInCell="1" allowOverlap="1" wp14:anchorId="6390B2A2" wp14:editId="4121EF8E">
                 <wp:simplePos x="0" y="0"/>
                 <wp:positionH relativeFrom="column">
                   <wp:posOffset>1250950</wp:posOffset>
@@ -769,7 +2132,7 @@
           </mc:Choice>
           <mc:Fallback>
             <w:pict>
-              <v:shape id="Zone de texte 16" o:spid="_x0000_s1029" type="#_x0000_t202" style="position:absolute;margin-left:98.5pt;margin-top:26.1pt;width:30.35pt;height:18pt;z-index:251678720;visibility:visible;mso-wrap-style:square;mso-width-percent:0;mso-height-percent:0;mso-wrap-distance-left:9pt;mso-wrap-distance-top:0;mso-wrap-distance-right:9pt;mso-wrap-distance-bottom:0;mso-position-horizontal:absolute;mso-position-horizontal-relative:text;mso-position-vertical:absolute;mso-position-vertical-relative:text;mso-width-percent:0;mso-height-percent:0;mso-width-relative:margin;mso-height-relative:margin;v-text-anchor:top" o:gfxdata="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" filled="f" stroked="f" strokeweight=".5pt">
+              <v:shape id="Zone de texte 16" o:spid="_x0000_s1035" type="#_x0000_t202" style="position:absolute;margin-left:98.5pt;margin-top:26.1pt;width:30.35pt;height:18pt;z-index:251678720;visibility:visible;mso-wrap-style:square;mso-width-percent:0;mso-height-percent:0;mso-wrap-distance-left:9pt;mso-wrap-distance-top:0;mso-wrap-distance-right:9pt;mso-wrap-distance-bottom:0;mso-position-horizontal:absolute;mso-position-horizontal-relative:text;mso-position-vertical:absolute;mso-position-vertical-relative:text;mso-width-percent:0;mso-height-percent:0;mso-width-relative:margin;mso-height-relative:margin;v-text-anchor:top" o:gfxdata="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" filled="f" stroked="f" strokeweight=".5pt">
                 <v:textbox>
                   <w:txbxContent>
                     <w:p>
@@ -799,10 +2162,13 @@
         </mc:AlternateContent>
       </w:r>
       <w:r>
+        <w:rPr>
+          <w:noProof/>
+        </w:rPr>
         <mc:AlternateContent>
           <mc:Choice Requires="wps">
             <w:drawing>
-              <wp:anchor distT="0" distB="0" distL="114300" distR="114300" simplePos="0" relativeHeight="251688960" behindDoc="0" locked="0" layoutInCell="1" allowOverlap="1" wp14:anchorId="193540F0" wp14:editId="2B08FA8D">
+              <wp:anchor distT="0" distB="0" distL="114300" distR="114300" simplePos="0" relativeHeight="251688960" behindDoc="0" locked="0" layoutInCell="1" allowOverlap="1" wp14:anchorId="4DEFFA58" wp14:editId="0A63E10E">
                 <wp:simplePos x="0" y="0"/>
                 <wp:positionH relativeFrom="column">
                   <wp:posOffset>442595</wp:posOffset>
@@ -890,7 +2256,7 @@
           </mc:Choice>
           <mc:Fallback>
             <w:pict>
-              <v:shape id="Zone de texte 22" o:spid="_x0000_s1030" type="#_x0000_t202" style="position:absolute;margin-left:34.85pt;margin-top:120.9pt;width:51.75pt;height:18pt;z-index:251688960;visibility:visible;mso-wrap-style:square;mso-width-percent:0;mso-height-percent:0;mso-wrap-distance-left:9pt;mso-wrap-distance-top:0;mso-wrap-distance-right:9pt;mso-wrap-distance-bottom:0;mso-position-horizontal:absolute;mso-position-horizontal-relative:text;mso-position-vertical:absolute;mso-position-vertical-relative:text;mso-width-percent:0;mso-height-percent:0;mso-width-relative:margin;mso-height-relative:margin;v-text-anchor:top" o:gfxdata="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" filled="f" stroked="f" strokeweight=".5pt">
+              <v:shape id="Zone de texte 22" o:spid="_x0000_s1036" type="#_x0000_t202" style="position:absolute;margin-left:34.85pt;margin-top:120.9pt;width:51.75pt;height:18pt;z-index:251688960;visibility:visible;mso-wrap-style:square;mso-width-percent:0;mso-height-percent:0;mso-wrap-distance-left:9pt;mso-wrap-distance-top:0;mso-wrap-distance-right:9pt;mso-wrap-distance-bottom:0;mso-position-horizontal:absolute;mso-position-horizontal-relative:text;mso-position-vertical:absolute;mso-position-vertical-relative:text;mso-width-percent:0;mso-height-percent:0;mso-width-relative:margin;mso-height-relative:margin;v-text-anchor:top" o:gfxdata="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" filled="f" stroked="f" strokeweight=".5pt">
                 <v:textbox>
                   <w:txbxContent>
                     <w:p>
@@ -920,10 +2286,13 @@
         </mc:AlternateContent>
       </w:r>
       <w:r>
+        <w:rPr>
+          <w:noProof/>
+        </w:rPr>
         <mc:AlternateContent>
           <mc:Choice Requires="wps">
             <w:drawing>
-              <wp:anchor distT="0" distB="0" distL="114300" distR="114300" simplePos="0" relativeHeight="251687936" behindDoc="0" locked="0" layoutInCell="1" allowOverlap="1" wp14:anchorId="1280B204" wp14:editId="6E39FF2B">
+              <wp:anchor distT="0" distB="0" distL="114300" distR="114300" simplePos="0" relativeHeight="251687936" behindDoc="0" locked="0" layoutInCell="1" allowOverlap="1" wp14:anchorId="34BD9CD2" wp14:editId="6935E9BF">
                 <wp:simplePos x="0" y="0"/>
                 <wp:positionH relativeFrom="column">
                   <wp:posOffset>47625</wp:posOffset>
@@ -996,7 +2365,7 @@
         <mc:AlternateContent>
           <mc:Choice Requires="wps">
             <w:drawing>
-              <wp:anchor distT="0" distB="0" distL="114300" distR="114300" simplePos="0" relativeHeight="251669504" behindDoc="0" locked="0" layoutInCell="1" allowOverlap="1" wp14:anchorId="41FF0BE8" wp14:editId="7078A3B6">
+              <wp:anchor distT="0" distB="0" distL="114300" distR="114300" simplePos="0" relativeHeight="251669504" behindDoc="0" locked="0" layoutInCell="1" allowOverlap="1" wp14:anchorId="54552CD6" wp14:editId="62A5EF86">
                 <wp:simplePos x="0" y="0"/>
                 <wp:positionH relativeFrom="column">
                   <wp:posOffset>2310130</wp:posOffset>
@@ -1097,7 +2466,7 @@
           </mc:Choice>
           <mc:Fallback>
             <w:pict>
-              <v:shape id="Zone de texte 9" o:spid="_x0000_s1031" type="#_x0000_t202" style="position:absolute;margin-left:181.9pt;margin-top:152.7pt;width:51.75pt;height:18pt;z-index:251669504;visibility:visible;mso-wrap-style:square;mso-width-percent:0;mso-height-percent:0;mso-wrap-distance-left:9pt;mso-wrap-distance-top:0;mso-wrap-distance-right:9pt;mso-wrap-distance-bottom:0;mso-position-horizontal:absolute;mso-position-horizontal-relative:text;mso-position-vertical:absolute;mso-position-vertical-relative:text;mso-width-percent:0;mso-height-percent:0;mso-width-relative:margin;mso-height-relative:margin;v-text-anchor:top" o:gfxdata="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" filled="f" stroked="f" strokeweight=".5pt">
+              <v:shape id="Zone de texte 9" o:spid="_x0000_s1037" type="#_x0000_t202" style="position:absolute;margin-left:181.9pt;margin-top:152.7pt;width:51.75pt;height:18pt;z-index:251669504;visibility:visible;mso-wrap-style:square;mso-width-percent:0;mso-height-percent:0;mso-wrap-distance-left:9pt;mso-wrap-distance-top:0;mso-wrap-distance-right:9pt;mso-wrap-distance-bottom:0;mso-position-horizontal:absolute;mso-position-horizontal-relative:text;mso-position-vertical:absolute;mso-position-vertical-relative:text;mso-width-percent:0;mso-height-percent:0;mso-width-relative:margin;mso-height-relative:margin;v-text-anchor:top" o:gfxdata="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" filled="f" stroked="f" strokeweight=".5pt">
                 <v:textbox>
                   <w:txbxContent>
                     <w:p>
@@ -1146,7 +2515,7 @@
         <mc:AlternateContent>
           <mc:Choice Requires="wps">
             <w:drawing>
-              <wp:anchor distT="0" distB="0" distL="114300" distR="114300" simplePos="0" relativeHeight="251667456" behindDoc="0" locked="0" layoutInCell="1" allowOverlap="1" wp14:anchorId="5F2D748D" wp14:editId="6DDD3397">
+              <wp:anchor distT="0" distB="0" distL="114300" distR="114300" simplePos="0" relativeHeight="251667456" behindDoc="0" locked="0" layoutInCell="1" allowOverlap="1" wp14:anchorId="12E2C318" wp14:editId="20633A46">
                 <wp:simplePos x="0" y="0"/>
                 <wp:positionH relativeFrom="column">
                   <wp:posOffset>23495</wp:posOffset>
@@ -1212,396 +2581,16 @@
           </mc:Fallback>
         </mc:AlternateContent>
       </w:r>
-      <w:r>
+      <w:bookmarkStart w:id="0" w:name="_GoBack"/>
+      <w:bookmarkEnd w:id="0"/>
+      <w:r>
+        <w:rPr>
+          <w:noProof/>
+        </w:rPr>
         <mc:AlternateContent>
           <mc:Choice Requires="wps">
             <w:drawing>
-              <wp:anchor distT="0" distB="0" distL="114300" distR="114300" simplePos="0" relativeHeight="251685888" behindDoc="0" locked="0" layoutInCell="1" allowOverlap="1" wp14:anchorId="5A11170C" wp14:editId="5CAE167A">
-                <wp:simplePos x="0" y="0"/>
-                <wp:positionH relativeFrom="column">
-                  <wp:posOffset>817245</wp:posOffset>
-                </wp:positionH>
-                <wp:positionV relativeFrom="paragraph">
-                  <wp:posOffset>341313</wp:posOffset>
-                </wp:positionV>
-                <wp:extent cx="385445" cy="228600"/>
-                <wp:effectExtent l="0" t="0" r="0" b="0"/>
-                <wp:wrapNone/>
-                <wp:docPr id="20" name="Zone de texte 20"/>
-                <wp:cNvGraphicFramePr/>
-                <a:graphic xmlns:a="http://schemas.openxmlformats.org/drawingml/2006/main">
-                  <a:graphicData uri="http://schemas.microsoft.com/office/word/2010/wordprocessingShape">
-                    <wps:wsp>
-                      <wps:cNvSpPr txBox="1"/>
-                      <wps:spPr>
-                        <a:xfrm>
-                          <a:off x="0" y="0"/>
-                          <a:ext cx="385445" cy="228600"/>
-                        </a:xfrm>
-                        <a:prstGeom prst="rect">
-                          <a:avLst/>
-                        </a:prstGeom>
-                        <a:noFill/>
-                        <a:ln w="6350">
-                          <a:noFill/>
-                        </a:ln>
-                        <a:effectLst/>
-                      </wps:spPr>
-                      <wps:style>
-                        <a:lnRef idx="0">
-                          <a:schemeClr val="accent1"/>
-                        </a:lnRef>
-                        <a:fillRef idx="0">
-                          <a:schemeClr val="accent1"/>
-                        </a:fillRef>
-                        <a:effectRef idx="0">
-                          <a:schemeClr val="accent1"/>
-                        </a:effectRef>
-                        <a:fontRef idx="minor">
-                          <a:schemeClr val="dk1"/>
-                        </a:fontRef>
-                      </wps:style>
-                      <wps:txbx>
-                        <w:txbxContent>
-                          <w:p>
-                            <w:pPr>
-                              <w:rPr>
-                                <w:color w:val="C00000"/>
-                                <w:sz w:val="16"/>
-                                <w:szCs w:val="16"/>
-                                <w:lang w:val="fr-FR"/>
-                              </w:rPr>
-                            </w:pPr>
-                            <w:r>
-                              <w:rPr>
-                                <w:color w:val="C00000"/>
-                                <w:sz w:val="16"/>
-                                <w:szCs w:val="16"/>
-                                <w:lang w:val="fr-FR"/>
-                              </w:rPr>
-                              <w:t>40</w:t>
-                            </w:r>
-                          </w:p>
-                        </w:txbxContent>
-                      </wps:txbx>
-                      <wps:bodyPr rot="0" spcFirstLastPara="0" vertOverflow="overflow" horzOverflow="overflow" vert="horz" wrap="square" lIns="91440" tIns="45720" rIns="91440" bIns="45720" numCol="1" spcCol="0" rtlCol="0" fromWordArt="0" anchor="t" anchorCtr="0" forceAA="0" compatLnSpc="1">
-                        <a:prstTxWarp prst="textNoShape">
-                          <a:avLst/>
-                        </a:prstTxWarp>
-                        <a:noAutofit/>
-                      </wps:bodyPr>
-                    </wps:wsp>
-                  </a:graphicData>
-                </a:graphic>
-                <wp14:sizeRelH relativeFrom="margin">
-                  <wp14:pctWidth>0</wp14:pctWidth>
-                </wp14:sizeRelH>
-                <wp14:sizeRelV relativeFrom="margin">
-                  <wp14:pctHeight>0</wp14:pctHeight>
-                </wp14:sizeRelV>
-              </wp:anchor>
-            </w:drawing>
-          </mc:Choice>
-          <mc:Fallback>
-            <w:pict>
-              <v:shape id="Zone de texte 20" o:spid="_x0000_s1032" type="#_x0000_t202" style="position:absolute;margin-left:64.35pt;margin-top:26.9pt;width:30.35pt;height:18pt;z-index:251685888;visibility:visible;mso-wrap-style:square;mso-width-percent:0;mso-height-percent:0;mso-wrap-distance-left:9pt;mso-wrap-distance-top:0;mso-wrap-distance-right:9pt;mso-wrap-distance-bottom:0;mso-position-horizontal:absolute;mso-position-horizontal-relative:text;mso-position-vertical:absolute;mso-position-vertical-relative:text;mso-width-percent:0;mso-height-percent:0;mso-width-relative:margin;mso-height-relative:margin;v-text-anchor:top" o:gfxdata="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" filled="f" stroked="f" strokeweight=".5pt">
-                <v:textbox>
-                  <w:txbxContent>
-                    <w:p>
-                      <w:pPr>
-                        <w:rPr>
-                          <w:color w:val="C00000"/>
-                          <w:sz w:val="16"/>
-                          <w:szCs w:val="16"/>
-                          <w:lang w:val="fr-FR"/>
-                        </w:rPr>
-                      </w:pPr>
-                      <w:r>
-                        <w:rPr>
-                          <w:color w:val="C00000"/>
-                          <w:sz w:val="16"/>
-                          <w:szCs w:val="16"/>
-                          <w:lang w:val="fr-FR"/>
-                        </w:rPr>
-                        <w:t>40</w:t>
-                      </w:r>
-                    </w:p>
-                  </w:txbxContent>
-                </v:textbox>
-              </v:shape>
-            </w:pict>
-          </mc:Fallback>
-        </mc:AlternateContent>
-      </w:r>
-      <w:r>
-        <mc:AlternateContent>
-          <mc:Choice Requires="wps">
-            <w:drawing>
-              <wp:anchor distT="0" distB="0" distL="114300" distR="114300" simplePos="0" relativeHeight="251684864" behindDoc="0" locked="0" layoutInCell="1" allowOverlap="1" wp14:anchorId="1DA12E79" wp14:editId="4B809DDD">
-                <wp:simplePos x="0" y="0"/>
-                <wp:positionH relativeFrom="column">
-                  <wp:posOffset>813435</wp:posOffset>
-                </wp:positionH>
-                <wp:positionV relativeFrom="paragraph">
-                  <wp:posOffset>305435</wp:posOffset>
-                </wp:positionV>
-                <wp:extent cx="4445" cy="309245"/>
-                <wp:effectExtent l="95250" t="38100" r="71755" b="52705"/>
-                <wp:wrapNone/>
-                <wp:docPr id="19" name="Connecteur droit avec flèche 19"/>
-                <wp:cNvGraphicFramePr/>
-                <a:graphic xmlns:a="http://schemas.openxmlformats.org/drawingml/2006/main">
-                  <a:graphicData uri="http://schemas.microsoft.com/office/word/2010/wordprocessingShape">
-                    <wps:wsp>
-                      <wps:cNvCnPr/>
-                      <wps:spPr>
-                        <a:xfrm>
-                          <a:off x="0" y="0"/>
-                          <a:ext cx="4445" cy="309245"/>
-                        </a:xfrm>
-                        <a:prstGeom prst="straightConnector1">
-                          <a:avLst/>
-                        </a:prstGeom>
-                        <a:ln>
-                          <a:headEnd type="arrow"/>
-                          <a:tailEnd type="arrow"/>
-                        </a:ln>
-                      </wps:spPr>
-                      <wps:style>
-                        <a:lnRef idx="1">
-                          <a:schemeClr val="accent2"/>
-                        </a:lnRef>
-                        <a:fillRef idx="0">
-                          <a:schemeClr val="accent2"/>
-                        </a:fillRef>
-                        <a:effectRef idx="0">
-                          <a:schemeClr val="accent2"/>
-                        </a:effectRef>
-                        <a:fontRef idx="minor">
-                          <a:schemeClr val="tx1"/>
-                        </a:fontRef>
-                      </wps:style>
-                      <wps:bodyPr/>
-                    </wps:wsp>
-                  </a:graphicData>
-                </a:graphic>
-                <wp14:sizeRelV relativeFrom="margin">
-                  <wp14:pctHeight>0</wp14:pctHeight>
-                </wp14:sizeRelV>
-              </wp:anchor>
-            </w:drawing>
-          </mc:Choice>
-          <mc:Fallback>
-            <w:pict>
-              <v:shape id="Connecteur droit avec flèche 19" o:spid="_x0000_s1026" type="#_x0000_t32" style="position:absolute;margin-left:64.05pt;margin-top:24.05pt;width:.35pt;height:24.35pt;z-index:251684864;visibility:visible;mso-wrap-style:square;mso-height-percent:0;mso-wrap-distance-left:9pt;mso-wrap-distance-top:0;mso-wrap-distance-right:9pt;mso-wrap-distance-bottom:0;mso-position-horizontal:absolute;mso-position-horizontal-relative:text;mso-position-vertical:absolute;mso-position-vertical-relative:text;mso-height-percent:0;mso-height-relative:margin" o:gfxdata="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" strokecolor="#bc4542 [3045]">
-                <v:stroke startarrow="open" endarrow="open"/>
-              </v:shape>
-            </w:pict>
-          </mc:Fallback>
-        </mc:AlternateContent>
-      </w:r>
-      <w:r>
-        <w:rPr>
-          <w:noProof/>
-        </w:rPr>
-        <mc:AlternateContent>
-          <mc:Choice Requires="wps">
-            <w:drawing>
-              <wp:anchor distT="0" distB="0" distL="114300" distR="114300" simplePos="0" relativeHeight="251665408" behindDoc="0" locked="0" layoutInCell="1" allowOverlap="1" wp14:anchorId="2035132F" wp14:editId="2F2DBB21">
-                <wp:simplePos x="0" y="0"/>
-                <wp:positionH relativeFrom="column">
-                  <wp:posOffset>271145</wp:posOffset>
-                </wp:positionH>
-                <wp:positionV relativeFrom="paragraph">
-                  <wp:posOffset>549910</wp:posOffset>
-                </wp:positionV>
-                <wp:extent cx="385445" cy="228600"/>
-                <wp:effectExtent l="0" t="0" r="0" b="0"/>
-                <wp:wrapNone/>
-                <wp:docPr id="6" name="Zone de texte 6"/>
-                <wp:cNvGraphicFramePr/>
-                <a:graphic xmlns:a="http://schemas.openxmlformats.org/drawingml/2006/main">
-                  <a:graphicData uri="http://schemas.microsoft.com/office/word/2010/wordprocessingShape">
-                    <wps:wsp>
-                      <wps:cNvSpPr txBox="1"/>
-                      <wps:spPr>
-                        <a:xfrm>
-                          <a:off x="0" y="0"/>
-                          <a:ext cx="385445" cy="228600"/>
-                        </a:xfrm>
-                        <a:prstGeom prst="rect">
-                          <a:avLst/>
-                        </a:prstGeom>
-                        <a:noFill/>
-                        <a:ln w="6350">
-                          <a:noFill/>
-                        </a:ln>
-                        <a:effectLst/>
-                      </wps:spPr>
-                      <wps:style>
-                        <a:lnRef idx="0">
-                          <a:schemeClr val="accent1"/>
-                        </a:lnRef>
-                        <a:fillRef idx="0">
-                          <a:schemeClr val="accent1"/>
-                        </a:fillRef>
-                        <a:effectRef idx="0">
-                          <a:schemeClr val="accent1"/>
-                        </a:effectRef>
-                        <a:fontRef idx="minor">
-                          <a:schemeClr val="dk1"/>
-                        </a:fontRef>
-                      </wps:style>
-                      <wps:txbx>
-                        <w:txbxContent>
-                          <w:p>
-                            <w:pPr>
-                              <w:rPr>
-                                <w:color w:val="C00000"/>
-                                <w:sz w:val="16"/>
-                                <w:szCs w:val="16"/>
-                                <w:lang w:val="fr-FR"/>
-                              </w:rPr>
-                            </w:pPr>
-                            <w:r>
-                              <w:rPr>
-                                <w:color w:val="C00000"/>
-                                <w:sz w:val="16"/>
-                                <w:szCs w:val="16"/>
-                                <w:lang w:val="fr-FR"/>
-                              </w:rPr>
-                              <w:t>100</w:t>
-                            </w:r>
-                          </w:p>
-                        </w:txbxContent>
-                      </wps:txbx>
-                      <wps:bodyPr rot="0" spcFirstLastPara="0" vertOverflow="overflow" horzOverflow="overflow" vert="horz" wrap="square" lIns="91440" tIns="45720" rIns="91440" bIns="45720" numCol="1" spcCol="0" rtlCol="0" fromWordArt="0" anchor="t" anchorCtr="0" forceAA="0" compatLnSpc="1">
-                        <a:prstTxWarp prst="textNoShape">
-                          <a:avLst/>
-                        </a:prstTxWarp>
-                        <a:noAutofit/>
-                      </wps:bodyPr>
-                    </wps:wsp>
-                  </a:graphicData>
-                </a:graphic>
-                <wp14:sizeRelH relativeFrom="margin">
-                  <wp14:pctWidth>0</wp14:pctWidth>
-                </wp14:sizeRelH>
-                <wp14:sizeRelV relativeFrom="margin">
-                  <wp14:pctHeight>0</wp14:pctHeight>
-                </wp14:sizeRelV>
-              </wp:anchor>
-            </w:drawing>
-          </mc:Choice>
-          <mc:Fallback>
-            <w:pict>
-              <v:shape id="Zone de texte 6" o:spid="_x0000_s1033" type="#_x0000_t202" style="position:absolute;margin-left:21.35pt;margin-top:43.3pt;width:30.35pt;height:18pt;z-index:251665408;visibility:visible;mso-wrap-style:square;mso-width-percent:0;mso-height-percent:0;mso-wrap-distance-left:9pt;mso-wrap-distance-top:0;mso-wrap-distance-right:9pt;mso-wrap-distance-bottom:0;mso-position-horizontal:absolute;mso-position-horizontal-relative:text;mso-position-vertical:absolute;mso-position-vertical-relative:text;mso-width-percent:0;mso-height-percent:0;mso-width-relative:margin;mso-height-relative:margin;v-text-anchor:top" o:gfxdata="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" filled="f" stroked="f" strokeweight=".5pt">
-                <v:textbox>
-                  <w:txbxContent>
-                    <w:p>
-                      <w:pPr>
-                        <w:rPr>
-                          <w:color w:val="C00000"/>
-                          <w:sz w:val="16"/>
-                          <w:szCs w:val="16"/>
-                          <w:lang w:val="fr-FR"/>
-                        </w:rPr>
-                      </w:pPr>
-                      <w:r>
-                        <w:rPr>
-                          <w:color w:val="C00000"/>
-                          <w:sz w:val="16"/>
-                          <w:szCs w:val="16"/>
-                          <w:lang w:val="fr-FR"/>
-                        </w:rPr>
-                        <w:t>100</w:t>
-                      </w:r>
-                    </w:p>
-                  </w:txbxContent>
-                </v:textbox>
-              </v:shape>
-            </w:pict>
-          </mc:Fallback>
-        </mc:AlternateContent>
-      </w:r>
-      <w:r>
-        <w:rPr>
-          <w:noProof/>
-        </w:rPr>
-        <mc:AlternateContent>
-          <mc:Choice Requires="wps">
-            <w:drawing>
-              <wp:anchor distT="0" distB="0" distL="114300" distR="114300" simplePos="0" relativeHeight="251680768" behindDoc="0" locked="0" layoutInCell="1" allowOverlap="1" wp14:anchorId="0870BEA7" wp14:editId="684EC217">
-                <wp:simplePos x="0" y="0"/>
-                <wp:positionH relativeFrom="column">
-                  <wp:posOffset>38100</wp:posOffset>
-                </wp:positionH>
-                <wp:positionV relativeFrom="paragraph">
-                  <wp:posOffset>615950</wp:posOffset>
-                </wp:positionV>
-                <wp:extent cx="747395" cy="0"/>
-                <wp:effectExtent l="38100" t="76200" r="14605" b="114300"/>
-                <wp:wrapNone/>
-                <wp:docPr id="17" name="Connecteur droit avec flèche 17"/>
-                <wp:cNvGraphicFramePr/>
-                <a:graphic xmlns:a="http://schemas.openxmlformats.org/drawingml/2006/main">
-                  <a:graphicData uri="http://schemas.microsoft.com/office/word/2010/wordprocessingShape">
-                    <wps:wsp>
-                      <wps:cNvCnPr/>
-                      <wps:spPr>
-                        <a:xfrm>
-                          <a:off x="0" y="0"/>
-                          <a:ext cx="747395" cy="0"/>
-                        </a:xfrm>
-                        <a:prstGeom prst="straightConnector1">
-                          <a:avLst/>
-                        </a:prstGeom>
-                        <a:ln>
-                          <a:headEnd type="arrow"/>
-                          <a:tailEnd type="arrow"/>
-                        </a:ln>
-                      </wps:spPr>
-                      <wps:style>
-                        <a:lnRef idx="1">
-                          <a:schemeClr val="accent2"/>
-                        </a:lnRef>
-                        <a:fillRef idx="0">
-                          <a:schemeClr val="accent2"/>
-                        </a:fillRef>
-                        <a:effectRef idx="0">
-                          <a:schemeClr val="accent2"/>
-                        </a:effectRef>
-                        <a:fontRef idx="minor">
-                          <a:schemeClr val="tx1"/>
-                        </a:fontRef>
-                      </wps:style>
-                      <wps:bodyPr/>
-                    </wps:wsp>
-                  </a:graphicData>
-                </a:graphic>
-                <wp14:sizeRelH relativeFrom="margin">
-                  <wp14:pctWidth>0</wp14:pctWidth>
-                </wp14:sizeRelH>
-              </wp:anchor>
-            </w:drawing>
-          </mc:Choice>
-          <mc:Fallback>
-            <w:pict>
-              <v:shape id="Connecteur droit avec flèche 17" o:spid="_x0000_s1026" type="#_x0000_t32" style="position:absolute;margin-left:3pt;margin-top:48.5pt;width:58.85pt;height:0;z-index:251680768;visibility:visible;mso-wrap-style:square;mso-width-percent:0;mso-wrap-distance-left:9pt;mso-wrap-distance-top:0;mso-wrap-distance-right:9pt;mso-wrap-distance-bottom:0;mso-position-horizontal:absolute;mso-position-horizontal-relative:text;mso-position-vertical:absolute;mso-position-vertical-relative:text;mso-width-percent:0;mso-width-relative:margin" o:gfxdata="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" strokecolor="#bc4542 [3045]">
-                <v:stroke startarrow="open" endarrow="open"/>
-              </v:shape>
-            </w:pict>
-          </mc:Fallback>
-        </mc:AlternateContent>
-      </w:r>
-      <w:r>
-        <w:rPr>
-          <w:noProof/>
-        </w:rPr>
-        <mc:AlternateContent>
-          <mc:Choice Requires="wps">
-            <w:drawing>
-              <wp:anchor distT="0" distB="0" distL="114300" distR="114300" simplePos="0" relativeHeight="251682816" behindDoc="0" locked="0" layoutInCell="1" allowOverlap="1" wp14:anchorId="3078D9C1" wp14:editId="27467C15">
+              <wp:anchor distT="0" distB="0" distL="114300" distR="114300" simplePos="0" relativeHeight="251682816" behindDoc="0" locked="0" layoutInCell="1" allowOverlap="1" wp14:anchorId="03CA8AD4" wp14:editId="0C3C909B">
                 <wp:simplePos x="0" y="0"/>
                 <wp:positionH relativeFrom="column">
                   <wp:posOffset>-635</wp:posOffset>
@@ -1689,7 +2678,7 @@
           </mc:Choice>
           <mc:Fallback>
             <w:pict>
-              <v:shape id="Zone de texte 18" o:spid="_x0000_s1034" type="#_x0000_t202" style="position:absolute;margin-left:-.05pt;margin-top:57.55pt;width:30.35pt;height:18pt;z-index:251682816;visibility:visible;mso-wrap-style:square;mso-width-percent:0;mso-height-percent:0;mso-wrap-distance-left:9pt;mso-wrap-distance-top:0;mso-wrap-distance-right:9pt;mso-wrap-distance-bottom:0;mso-position-horizontal:absolute;mso-position-horizontal-relative:text;mso-position-vertical:absolute;mso-position-vertical-relative:text;mso-width-percent:0;mso-height-percent:0;mso-width-relative:margin;mso-height-relative:margin;v-text-anchor:top" o:gfxdata="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" filled="f" stroked="f" strokeweight=".5pt">
+              <v:shape id="Zone de texte 18" o:spid="_x0000_s1038" type="#_x0000_t202" style="position:absolute;margin-left:-.05pt;margin-top:57.55pt;width:30.35pt;height:18pt;z-index:251682816;visibility:visible;mso-wrap-style:square;mso-width-percent:0;mso-height-percent:0;mso-wrap-distance-left:9pt;mso-wrap-distance-top:0;mso-wrap-distance-right:9pt;mso-wrap-distance-bottom:0;mso-position-horizontal:absolute;mso-position-horizontal-relative:text;mso-position-vertical:absolute;mso-position-vertical-relative:text;mso-width-percent:0;mso-height-percent:0;mso-width-relative:margin;mso-height-relative:margin;v-text-anchor:top" o:gfxdata="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" filled="f" stroked="f" strokeweight=".5pt">
                 <v:textbox>
                   <w:txbxContent>
                     <w:p>
@@ -1719,10 +2708,13 @@
         </mc:AlternateContent>
       </w:r>
       <w:r>
+        <w:rPr>
+          <w:noProof/>
+        </w:rPr>
         <mc:AlternateContent>
           <mc:Choice Requires="wps">
             <w:drawing>
-              <wp:anchor distT="0" distB="0" distL="114300" distR="114300" simplePos="0" relativeHeight="251672576" behindDoc="0" locked="0" layoutInCell="1" allowOverlap="1" wp14:anchorId="6DC5949F" wp14:editId="4FE386F4">
+              <wp:anchor distT="0" distB="0" distL="114300" distR="114300" simplePos="0" relativeHeight="251672576" behindDoc="0" locked="0" layoutInCell="1" allowOverlap="1" wp14:anchorId="0A843685" wp14:editId="0D2C463D">
                 <wp:simplePos x="0" y="0"/>
                 <wp:positionH relativeFrom="column">
                   <wp:posOffset>5429250</wp:posOffset>
@@ -1795,7 +2787,7 @@
                                 <w:szCs w:val="16"/>
                               </w:rPr>
                               <w:drawing>
-                                <wp:inline distT="0" distB="0" distL="0" distR="0" wp14:anchorId="23309FD8" wp14:editId="1B70E4D5">
+                                <wp:inline distT="0" distB="0" distL="0" distR="0" wp14:anchorId="2A8956BC" wp14:editId="71D12962">
                                   <wp:extent cx="196215" cy="80794"/>
                                   <wp:effectExtent l="0" t="0" r="0" b="0"/>
                                   <wp:docPr id="13" name="Image 13"/>
@@ -1812,7 +2804,7 @@
                                           </pic:cNvPicPr>
                                         </pic:nvPicPr>
                                         <pic:blipFill>
-                                          <a:blip r:embed="rId5">
+                                          <a:blip r:embed="rId6">
                                             <a:extLst>
                                               <a:ext uri="{28A0092B-C50C-407E-A947-70E740481C1C}">
                                                 <a14:useLocalDpi xmlns:a14="http://schemas.microsoft.com/office/drawing/2010/main" val="0"/>
@@ -1875,7 +2867,7 @@
           </mc:Choice>
           <mc:Fallback>
             <w:pict>
-              <v:shape id="Zone de texte 12" o:spid="_x0000_s1035" type="#_x0000_t202" style="position:absolute;margin-left:427.5pt;margin-top:54.4pt;width:30.35pt;height:18pt;z-index:251672576;visibility:visible;mso-wrap-style:square;mso-width-percent:0;mso-height-percent:0;mso-wrap-distance-left:9pt;mso-wrap-distance-top:0;mso-wrap-distance-right:9pt;mso-wrap-distance-bottom:0;mso-position-horizontal:absolute;mso-position-horizontal-relative:text;mso-position-vertical:absolute;mso-position-vertical-relative:text;mso-width-percent:0;mso-height-percent:0;mso-width-relative:margin;mso-height-relative:margin;v-text-anchor:top" o:gfxdata="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" filled="f" stroked="f" strokeweight=".5pt">
+              <v:shape id="Zone de texte 12" o:spid="_x0000_s1039" type="#_x0000_t202" style="position:absolute;margin-left:427.5pt;margin-top:54.4pt;width:30.35pt;height:18pt;z-index:251672576;visibility:visible;mso-wrap-style:square;mso-width-percent:0;mso-height-percent:0;mso-wrap-distance-left:9pt;mso-wrap-distance-top:0;mso-wrap-distance-right:9pt;mso-wrap-distance-bottom:0;mso-position-horizontal:absolute;mso-position-horizontal-relative:text;mso-position-vertical:absolute;mso-position-vertical-relative:text;mso-width-percent:0;mso-height-percent:0;mso-width-relative:margin;mso-height-relative:margin;v-text-anchor:top" o:gfxdata="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" filled="f" stroked="f" strokeweight=".5pt">
                 <v:textbox>
                   <w:txbxContent>
                     <w:p>
@@ -1904,7 +2896,7 @@
                           <w:szCs w:val="16"/>
                         </w:rPr>
                         <w:drawing>
-                          <wp:inline distT="0" distB="0" distL="0" distR="0" wp14:anchorId="23309FD8" wp14:editId="1B70E4D5">
+                          <wp:inline distT="0" distB="0" distL="0" distR="0" wp14:anchorId="2A8956BC" wp14:editId="71D12962">
                             <wp:extent cx="196215" cy="80794"/>
                             <wp:effectExtent l="0" t="0" r="0" b="0"/>
                             <wp:docPr id="13" name="Image 13"/>
@@ -1921,7 +2913,7 @@
                                     </pic:cNvPicPr>
                                   </pic:nvPicPr>
                                   <pic:blipFill>
-                                    <a:blip r:embed="rId5">
+                                    <a:blip r:embed="rId6">
                                       <a:extLst>
                                         <a:ext uri="{28A0092B-C50C-407E-A947-70E740481C1C}">
                                           <a14:useLocalDpi xmlns:a14="http://schemas.microsoft.com/office/drawing/2010/main" val="0"/>
@@ -1970,10 +2962,13 @@
         </mc:AlternateContent>
       </w:r>
       <w:r>
+        <w:rPr>
+          <w:noProof/>
+        </w:rPr>
         <mc:AlternateContent>
           <mc:Choice Requires="wps">
             <w:drawing>
-              <wp:anchor distT="0" distB="0" distL="114300" distR="114300" simplePos="0" relativeHeight="251671552" behindDoc="0" locked="0" layoutInCell="1" allowOverlap="1" wp14:anchorId="66BD2DC2" wp14:editId="029153A2">
+              <wp:anchor distT="0" distB="0" distL="114300" distR="114300" simplePos="0" relativeHeight="251671552" behindDoc="0" locked="0" layoutInCell="1" allowOverlap="1" wp14:anchorId="768F554B" wp14:editId="73C814DB">
                 <wp:simplePos x="0" y="0"/>
                 <wp:positionH relativeFrom="column">
                   <wp:posOffset>5523865</wp:posOffset>
@@ -2046,7 +3041,7 @@
         <mc:AlternateContent>
           <mc:Choice Requires="wps">
             <w:drawing>
-              <wp:anchor distT="0" distB="0" distL="114300" distR="114300" simplePos="0" relativeHeight="251676672" behindDoc="0" locked="0" layoutInCell="1" allowOverlap="1" wp14:anchorId="1C420D66" wp14:editId="2D08C798">
+              <wp:anchor distT="0" distB="0" distL="114300" distR="114300" simplePos="0" relativeHeight="251676672" behindDoc="0" locked="0" layoutInCell="1" allowOverlap="1" wp14:anchorId="5DD50414" wp14:editId="500A4A1B">
                 <wp:simplePos x="0" y="0"/>
                 <wp:positionH relativeFrom="column">
                   <wp:posOffset>119380</wp:posOffset>
@@ -2122,7 +3117,7 @@
         <mc:AlternateContent>
           <mc:Choice Requires="wps">
             <w:drawing>
-              <wp:anchor distT="0" distB="0" distL="114300" distR="114300" simplePos="0" relativeHeight="251662336" behindDoc="0" locked="0" layoutInCell="1" allowOverlap="1" wp14:anchorId="44DDCBEA" wp14:editId="0BE4A49B">
+              <wp:anchor distT="0" distB="0" distL="114300" distR="114300" simplePos="0" relativeHeight="251662336" behindDoc="0" locked="0" layoutInCell="1" allowOverlap="1" wp14:anchorId="414F6BC5" wp14:editId="1EE63D6F">
                 <wp:simplePos x="0" y="0"/>
                 <wp:positionH relativeFrom="column">
                   <wp:posOffset>0</wp:posOffset>
@@ -2209,12 +3204,15 @@
             <v:path o:extrusionok="f" gradientshapeok="t" o:connecttype="rect"/>
             <o:lock v:ext="edit" aspectratio="t"/>
           </v:shapetype>
-          <v:shape id="Image 10" o:spid="_x0000_i1025" type="#_x0000_t75" style="width:15.4pt;height:6.4pt;visibility:visible;mso-wrap-style:square">
-            <v:imagedata r:id="rId6" o:title=""/>
+          <v:shape id="Image 10" o:spid="_x0000_i1025" type="#_x0000_t75" style="width:15.6pt;height:6.1pt;visibility:visible;mso-wrap-style:square">
+            <v:imagedata r:id="rId7" o:title=""/>
           </v:shape>
         </w:pict>
       </w:r>
       <w:r>
+        <w:rPr>
+          <w:noProof/>
+        </w:rPr>
         <w:drawing>
           <wp:inline distT="0" distB="0" distL="0" distR="0" wp14:anchorId="382406B3" wp14:editId="5921C91B">
             <wp:extent cx="5970826" cy="2171700"/>
@@ -2231,7 +3229,7 @@
                     <pic:cNvPicPr/>
                   </pic:nvPicPr>
                   <pic:blipFill rotWithShape="1">
-                    <a:blip r:embed="rId7"/>
+                    <a:blip r:embed="rId5"/>
                     <a:srcRect b="54536"/>
                     <a:stretch/>
                   </pic:blipFill>
@@ -2390,8 +3388,6 @@
         </w:rPr>
         <w:t>(10, 170, 90, 20);</w:t>
       </w:r>
-      <w:bookmarkStart w:id="0" w:name="_GoBack"/>
-      <w:bookmarkEnd w:id="0"/>
     </w:p>
     <w:p/>
     <w:p/>

</xml_diff>